<commit_message>
Added graph to doc
</commit_message>
<xml_diff>
--- a/Ex 2 theoretical.docx
+++ b/Ex 2 theoretical.docx
@@ -8,6 +8,8 @@
         <w:bidi w:val="0"/>
         <w:jc w:val="center"/>
       </w:pPr>
+      <w:bookmarkStart w:id="0" w:name="_GoBack"/>
+      <w:bookmarkEnd w:id="0"/>
       <w:r>
         <w:t xml:space="preserve">Machine Learning - Exercise </w:t>
       </w:r>
@@ -193,13 +195,282 @@
         </w:tc>
       </w:tr>
     </w:tbl>
+    <w:sdt>
+      <w:sdtPr>
+        <w:rPr>
+          <w:rFonts w:asciiTheme="minorHAnsi" w:eastAsiaTheme="minorHAnsi" w:hAnsiTheme="minorHAnsi" w:cstheme="minorBidi"/>
+          <w:color w:val="auto"/>
+          <w:sz w:val="22"/>
+          <w:szCs w:val="22"/>
+          <w:lang w:bidi="he-IL"/>
+        </w:rPr>
+        <w:id w:val="1405333333"/>
+        <w:docPartObj>
+          <w:docPartGallery w:val="Table of Contents"/>
+          <w:docPartUnique/>
+        </w:docPartObj>
+      </w:sdtPr>
+      <w:sdtEndPr>
+        <w:rPr>
+          <w:rtl/>
+        </w:rPr>
+      </w:sdtEndPr>
+      <w:sdtContent>
+        <w:p>
+          <w:pPr>
+            <w:pStyle w:val="TOCHeading"/>
+          </w:pPr>
+          <w:r>
+            <w:t>Contents</w:t>
+          </w:r>
+        </w:p>
+        <w:p>
+          <w:pPr>
+            <w:pStyle w:val="TOC1"/>
+            <w:tabs>
+              <w:tab w:val="right" w:leader="dot" w:pos="8296"/>
+            </w:tabs>
+            <w:rPr>
+              <w:rFonts w:eastAsiaTheme="minorEastAsia"/>
+              <w:noProof/>
+              <w:rtl/>
+            </w:rPr>
+          </w:pPr>
+          <w:r>
+            <w:fldChar w:fldCharType="begin"/>
+          </w:r>
+          <w:r>
+            <w:instrText xml:space="preserve"> TOC \o "1-3" \h \z \u </w:instrText>
+          </w:r>
+          <w:r>
+            <w:fldChar w:fldCharType="separate"/>
+          </w:r>
+          <w:hyperlink w:anchor="_Toc510869828" w:history="1">
+            <w:r>
+              <w:rPr>
+                <w:rStyle w:val="Hyperlink"/>
+                <w:noProof/>
+              </w:rPr>
+              <w:t>Multiclass Logistic Regression</w:t>
+            </w:r>
+            <w:r>
+              <w:rPr>
+                <w:noProof/>
+                <w:webHidden/>
+                <w:rtl/>
+              </w:rPr>
+              <w:tab/>
+            </w:r>
+            <w:r>
+              <w:rPr>
+                <w:rStyle w:val="Hyperlink"/>
+                <w:noProof/>
+                <w:rtl/>
+              </w:rPr>
+              <w:fldChar w:fldCharType="begin"/>
+            </w:r>
+            <w:r>
+              <w:rPr>
+                <w:noProof/>
+                <w:webHidden/>
+                <w:rtl/>
+              </w:rPr>
+              <w:instrText xml:space="preserve"> </w:instrText>
+            </w:r>
+            <w:r>
+              <w:rPr>
+                <w:noProof/>
+                <w:webHidden/>
+              </w:rPr>
+              <w:instrText>PAGEREF</w:instrText>
+            </w:r>
+            <w:r>
+              <w:rPr>
+                <w:noProof/>
+                <w:webHidden/>
+                <w:rtl/>
+              </w:rPr>
+              <w:instrText xml:space="preserve"> _</w:instrText>
+            </w:r>
+            <w:r>
+              <w:rPr>
+                <w:noProof/>
+                <w:webHidden/>
+              </w:rPr>
+              <w:instrText>Toc510869828 \h</w:instrText>
+            </w:r>
+            <w:r>
+              <w:rPr>
+                <w:noProof/>
+                <w:webHidden/>
+                <w:rtl/>
+              </w:rPr>
+              <w:instrText xml:space="preserve"> </w:instrText>
+            </w:r>
+            <w:r>
+              <w:rPr>
+                <w:rStyle w:val="Hyperlink"/>
+                <w:noProof/>
+                <w:rtl/>
+              </w:rPr>
+            </w:r>
+            <w:r>
+              <w:rPr>
+                <w:rStyle w:val="Hyperlink"/>
+                <w:noProof/>
+                <w:rtl/>
+              </w:rPr>
+              <w:fldChar w:fldCharType="separate"/>
+            </w:r>
+            <w:r>
+              <w:rPr>
+                <w:noProof/>
+                <w:webHidden/>
+                <w:rtl/>
+              </w:rPr>
+              <w:t>1</w:t>
+            </w:r>
+            <w:r>
+              <w:rPr>
+                <w:rStyle w:val="Hyperlink"/>
+                <w:noProof/>
+                <w:rtl/>
+              </w:rPr>
+              <w:fldChar w:fldCharType="end"/>
+            </w:r>
+          </w:hyperlink>
+        </w:p>
+        <w:p>
+          <w:pPr>
+            <w:pStyle w:val="TOC1"/>
+            <w:tabs>
+              <w:tab w:val="right" w:leader="dot" w:pos="8296"/>
+            </w:tabs>
+            <w:rPr>
+              <w:rFonts w:eastAsiaTheme="minorEastAsia"/>
+              <w:noProof/>
+              <w:rtl/>
+            </w:rPr>
+          </w:pPr>
+          <w:hyperlink w:anchor="_Toc510869829" w:history="1">
+            <w:r>
+              <w:rPr>
+                <w:rStyle w:val="Hyperlink"/>
+                <w:noProof/>
+              </w:rPr>
+              <w:t>Practical Part – Graph</w:t>
+            </w:r>
+            <w:r>
+              <w:rPr>
+                <w:noProof/>
+                <w:webHidden/>
+                <w:rtl/>
+              </w:rPr>
+              <w:tab/>
+            </w:r>
+            <w:r>
+              <w:rPr>
+                <w:rStyle w:val="Hyperlink"/>
+                <w:noProof/>
+                <w:rtl/>
+              </w:rPr>
+              <w:fldChar w:fldCharType="begin"/>
+            </w:r>
+            <w:r>
+              <w:rPr>
+                <w:noProof/>
+                <w:webHidden/>
+                <w:rtl/>
+              </w:rPr>
+              <w:instrText xml:space="preserve"> </w:instrText>
+            </w:r>
+            <w:r>
+              <w:rPr>
+                <w:noProof/>
+                <w:webHidden/>
+              </w:rPr>
+              <w:instrText>PAGEREF</w:instrText>
+            </w:r>
+            <w:r>
+              <w:rPr>
+                <w:noProof/>
+                <w:webHidden/>
+                <w:rtl/>
+              </w:rPr>
+              <w:instrText xml:space="preserve"> _</w:instrText>
+            </w:r>
+            <w:r>
+              <w:rPr>
+                <w:noProof/>
+                <w:webHidden/>
+              </w:rPr>
+              <w:instrText>Toc510869829 \h</w:instrText>
+            </w:r>
+            <w:r>
+              <w:rPr>
+                <w:noProof/>
+                <w:webHidden/>
+                <w:rtl/>
+              </w:rPr>
+              <w:instrText xml:space="preserve"> </w:instrText>
+            </w:r>
+            <w:r>
+              <w:rPr>
+                <w:rStyle w:val="Hyperlink"/>
+                <w:noProof/>
+                <w:rtl/>
+              </w:rPr>
+            </w:r>
+            <w:r>
+              <w:rPr>
+                <w:rStyle w:val="Hyperlink"/>
+                <w:noProof/>
+                <w:rtl/>
+              </w:rPr>
+              <w:fldChar w:fldCharType="separate"/>
+            </w:r>
+            <w:r>
+              <w:rPr>
+                <w:noProof/>
+                <w:webHidden/>
+                <w:rtl/>
+              </w:rPr>
+              <w:t>3</w:t>
+            </w:r>
+            <w:r>
+              <w:rPr>
+                <w:rStyle w:val="Hyperlink"/>
+                <w:noProof/>
+                <w:rtl/>
+              </w:rPr>
+              <w:fldChar w:fldCharType="end"/>
+            </w:r>
+          </w:hyperlink>
+        </w:p>
+        <w:p>
+          <w:r>
+            <w:rPr>
+              <w:b/>
+              <w:bCs/>
+              <w:noProof/>
+            </w:rPr>
+            <w:fldChar w:fldCharType="end"/>
+          </w:r>
+        </w:p>
+      </w:sdtContent>
+    </w:sdt>
     <w:p>
       <w:pPr>
         <w:pStyle w:val="Heading1"/>
         <w:bidi w:val="0"/>
       </w:pPr>
+      <w:bookmarkStart w:id="1" w:name="_Toc510869828"/>
       <w:r>
-        <w:t xml:space="preserve">Multiclass Logistic Regression </w:t>
+        <w:t>Multiclass Logistic Regression</w:t>
+      </w:r>
+      <w:bookmarkEnd w:id="1"/>
+      <w:r>
+        <w:t xml:space="preserve"> </w:t>
       </w:r>
     </w:p>
     <w:p>
@@ -6690,7 +6961,17 @@
           <w:rPr>
             <w:rFonts w:ascii="Cambria Math" w:hAnsi="Cambria Math"/>
           </w:rPr>
-          <m:t>x) =x</m:t>
+          <m:t>x) =</m:t>
+        </m:r>
+        <m:r>
+          <m:rPr>
+            <m:sty m:val="bi"/>
+          </m:rPr>
+          <w:rPr>
+            <w:rFonts w:ascii="Cambria Math" w:hAnsi="Cambria Math"/>
+          </w:rPr>
+          <w:lastRenderedPageBreak/>
+          <m:t>x</m:t>
         </m:r>
         <m:d>
           <m:dPr>
@@ -8372,12 +8653,6 @@
           <w:rFonts w:eastAsiaTheme="minorEastAsia"/>
         </w:rPr>
         <w:br/>
-      </w:r>
-      <w:r>
-        <w:rPr>
-          <w:rFonts w:eastAsiaTheme="minorEastAsia"/>
-        </w:rPr>
-        <w:lastRenderedPageBreak/>
         <w:t xml:space="preserve">In conclusion, </w:t>
       </w:r>
       <m:oMath>
@@ -9112,19 +9387,7 @@
                     <w:rPr>
                       <w:rFonts w:ascii="Cambria Math" w:hAnsi="Cambria Math"/>
                     </w:rPr>
-                    <m:t xml:space="preserve"> </m:t>
-                  </m:r>
-                  <m:r>
-                    <w:rPr>
-                      <w:rFonts w:ascii="Cambria Math" w:hAnsi="Cambria Math"/>
-                    </w:rPr>
-                    <m:t>,</m:t>
-                  </m:r>
-                  <m:r>
-                    <w:rPr>
-                      <w:rFonts w:ascii="Cambria Math" w:hAnsi="Cambria Math"/>
-                    </w:rPr>
-                    <m:t>i=y</m:t>
+                    <m:t xml:space="preserve"> ,i=y</m:t>
                   </m:r>
                 </m:e>
               </m:mr>
@@ -9372,13 +9635,7 @@
                     <w:rPr>
                       <w:rFonts w:ascii="Cambria Math" w:hAnsi="Cambria Math"/>
                     </w:rPr>
-                    <m:t xml:space="preserve">           ,</m:t>
-                  </m:r>
-                  <m:r>
-                    <w:rPr>
-                      <w:rFonts w:ascii="Cambria Math" w:hAnsi="Cambria Math"/>
-                    </w:rPr>
-                    <m:t>i≠y</m:t>
+                    <m:t xml:space="preserve">           ,i≠y</m:t>
                   </m:r>
                 </m:e>
               </m:mr>
@@ -13930,12 +14187,7 @@
       </w:pPr>
       <w:r>
         <w:br/>
-        <w:t>Now, for the update rules: the general SGD update r</w:t>
-      </w:r>
-      <w:bookmarkStart w:id="0" w:name="_GoBack"/>
-      <w:bookmarkEnd w:id="0"/>
-      <w:r>
-        <w:t xml:space="preserve">ule is </w:t>
+        <w:t xml:space="preserve">Now, for the update rules: the general SGD update rule is </w:t>
       </w:r>
       <m:oMath>
         <m:sSub>
@@ -14424,13 +14676,7 @@
                       <w:rPr>
                         <w:rFonts w:ascii="Cambria Math" w:hAnsi="Cambria Math"/>
                       </w:rPr>
-                      <m:t>-</m:t>
-                    </m:r>
-                    <m:r>
-                      <w:rPr>
-                        <w:rFonts w:ascii="Cambria Math" w:hAnsi="Cambria Math"/>
-                      </w:rPr>
-                      <m:t>η</m:t>
+                      <m:t>-η</m:t>
                     </m:r>
                     <m:r>
                       <m:rPr>
@@ -14445,13 +14691,7 @@
                       <w:rPr>
                         <w:rFonts w:ascii="Cambria Math" w:hAnsi="Cambria Math"/>
                       </w:rPr>
-                      <m:t>+</m:t>
-                    </m:r>
-                    <m:r>
-                      <w:rPr>
-                        <w:rFonts w:ascii="Cambria Math" w:hAnsi="Cambria Math"/>
-                      </w:rPr>
-                      <m:t>η</m:t>
+                      <m:t>+η</m:t>
                     </m:r>
                     <m:f>
                       <m:fPr>
@@ -14949,19 +15189,7 @@
                       <w:rPr>
                         <w:rFonts w:ascii="Cambria Math" w:hAnsi="Cambria Math"/>
                       </w:rPr>
-                      <m:t xml:space="preserve">           </m:t>
-                    </m:r>
-                    <m:r>
-                      <w:rPr>
-                        <w:rFonts w:ascii="Cambria Math" w:hAnsi="Cambria Math"/>
-                      </w:rPr>
-                      <m:t xml:space="preserve">  </m:t>
-                    </m:r>
-                    <m:r>
-                      <w:rPr>
-                        <w:rFonts w:ascii="Cambria Math" w:hAnsi="Cambria Math"/>
-                      </w:rPr>
-                      <m:t>,i≠y</m:t>
+                      <m:t xml:space="preserve">             ,i≠y</m:t>
                     </m:r>
                   </m:e>
                 </m:mr>
@@ -14969,6 +15197,9 @@
             </m:e>
           </m:d>
           <m:r>
+            <m:rPr>
+              <m:sty m:val="p"/>
+            </m:rPr>
             <w:rPr>
               <w:rFonts w:ascii="Cambria Math" w:hAnsi="Cambria Math"/>
             </w:rPr>
@@ -15540,13 +15771,73 @@
             </m:e>
           </m:d>
           <m:r>
+            <m:rPr>
+              <m:sty m:val="p"/>
+            </m:rPr>
             <w:rPr>
-              <w:rFonts w:eastAsiaTheme="minorEastAsia"/>
+              <w:rFonts w:ascii="Cambria Math" w:eastAsiaTheme="minorEastAsia" w:hAnsi="Cambria Math"/>
             </w:rPr>
             <w:br/>
           </m:r>
         </m:oMath>
       </m:oMathPara>
+    </w:p>
+    <w:p>
+      <w:pPr>
+        <w:pStyle w:val="Heading1"/>
+        <w:bidi w:val="0"/>
+      </w:pPr>
+      <w:bookmarkStart w:id="2" w:name="_Toc510869829"/>
+      <w:r>
+        <w:lastRenderedPageBreak/>
+        <w:t>Practical Part – Graph</w:t>
+      </w:r>
+      <w:bookmarkEnd w:id="2"/>
+    </w:p>
+    <w:p>
+      <w:pPr>
+        <w:bidi w:val="0"/>
+      </w:pPr>
+      <w:r>
+        <w:rPr>
+          <w:noProof/>
+        </w:rPr>
+        <w:drawing>
+          <wp:inline distT="0" distB="0" distL="0" distR="0" wp14:anchorId="681B8BF2" wp14:editId="3556613C">
+            <wp:extent cx="5274310" cy="3453765"/>
+            <wp:effectExtent l="0" t="0" r="2540" b="0"/>
+            <wp:docPr id="1" name="Picture 1"/>
+            <wp:cNvGraphicFramePr>
+              <a:graphicFrameLocks xmlns:a="http://schemas.openxmlformats.org/drawingml/2006/main" noChangeAspect="1"/>
+            </wp:cNvGraphicFramePr>
+            <a:graphic xmlns:a="http://schemas.openxmlformats.org/drawingml/2006/main">
+              <a:graphicData uri="http://schemas.openxmlformats.org/drawingml/2006/picture">
+                <pic:pic xmlns:pic="http://schemas.openxmlformats.org/drawingml/2006/picture">
+                  <pic:nvPicPr>
+                    <pic:cNvPr id="1" name=""/>
+                    <pic:cNvPicPr/>
+                  </pic:nvPicPr>
+                  <pic:blipFill>
+                    <a:blip r:embed="rId6"/>
+                    <a:stretch>
+                      <a:fillRect/>
+                    </a:stretch>
+                  </pic:blipFill>
+                  <pic:spPr>
+                    <a:xfrm>
+                      <a:off x="0" y="0"/>
+                      <a:ext cx="5274310" cy="3453765"/>
+                    </a:xfrm>
+                    <a:prstGeom prst="rect">
+                      <a:avLst/>
+                    </a:prstGeom>
+                  </pic:spPr>
+                </pic:pic>
+              </a:graphicData>
+            </a:graphic>
+          </wp:inline>
+        </w:drawing>
+      </w:r>
     </w:p>
     <w:sectPr>
       <w:pgSz w:w="11906" w:h="16838"/>
@@ -16085,6 +16376,28 @@
       <w:szCs w:val="32"/>
     </w:rPr>
   </w:style>
+  <w:style w:type="paragraph" w:styleId="Heading2">
+    <w:name w:val="heading 2"/>
+    <w:basedOn w:val="Normal"/>
+    <w:next w:val="Normal"/>
+    <w:link w:val="Heading2Char"/>
+    <w:uiPriority w:val="9"/>
+    <w:unhideWhenUsed/>
+    <w:qFormat/>
+    <w:rsid w:val="0024052A"/>
+    <w:pPr>
+      <w:keepNext/>
+      <w:keepLines/>
+      <w:spacing w:before="40" w:after="0"/>
+      <w:outlineLvl w:val="1"/>
+    </w:pPr>
+    <w:rPr>
+      <w:rFonts w:asciiTheme="majorHAnsi" w:eastAsiaTheme="majorEastAsia" w:hAnsiTheme="majorHAnsi" w:cstheme="majorBidi"/>
+      <w:color w:val="2F5496" w:themeColor="accent1" w:themeShade="BF"/>
+      <w:sz w:val="26"/>
+      <w:szCs w:val="26"/>
+    </w:rPr>
+  </w:style>
   <w:style w:type="character" w:default="1" w:styleId="DefaultParagraphFont">
     <w:name w:val="Default Paragraph Font"/>
     <w:uiPriority w:val="1"/>
@@ -16224,6 +16537,59 @@
     <w:rsid w:val="00701226"/>
     <w:rPr>
       <w:color w:val="808080"/>
+    </w:rPr>
+  </w:style>
+  <w:style w:type="character" w:customStyle="1" w:styleId="Heading2Char">
+    <w:name w:val="Heading 2 Char"/>
+    <w:basedOn w:val="DefaultParagraphFont"/>
+    <w:link w:val="Heading2"/>
+    <w:uiPriority w:val="9"/>
+    <w:rsid w:val="0024052A"/>
+    <w:rPr>
+      <w:rFonts w:asciiTheme="majorHAnsi" w:eastAsiaTheme="majorEastAsia" w:hAnsiTheme="majorHAnsi" w:cstheme="majorBidi"/>
+      <w:color w:val="2F5496" w:themeColor="accent1" w:themeShade="BF"/>
+      <w:sz w:val="26"/>
+      <w:szCs w:val="26"/>
+    </w:rPr>
+  </w:style>
+  <w:style w:type="paragraph" w:styleId="TOCHeading">
+    <w:name w:val="TOC Heading"/>
+    <w:basedOn w:val="Heading1"/>
+    <w:next w:val="Normal"/>
+    <w:uiPriority w:val="39"/>
+    <w:unhideWhenUsed/>
+    <w:qFormat/>
+    <w:rsid w:val="00A75797"/>
+    <w:pPr>
+      <w:bidi w:val="0"/>
+      <w:spacing w:line="259" w:lineRule="auto"/>
+      <w:outlineLvl w:val="9"/>
+    </w:pPr>
+    <w:rPr>
+      <w:lang w:bidi="ar-SA"/>
+    </w:rPr>
+  </w:style>
+  <w:style w:type="paragraph" w:styleId="TOC1">
+    <w:name w:val="toc 1"/>
+    <w:basedOn w:val="Normal"/>
+    <w:next w:val="Normal"/>
+    <w:autoRedefine/>
+    <w:uiPriority w:val="39"/>
+    <w:unhideWhenUsed/>
+    <w:rsid w:val="00A75797"/>
+    <w:pPr>
+      <w:spacing w:after="100"/>
+    </w:pPr>
+  </w:style>
+  <w:style w:type="character" w:styleId="Hyperlink">
+    <w:name w:val="Hyperlink"/>
+    <w:basedOn w:val="DefaultParagraphFont"/>
+    <w:uiPriority w:val="99"/>
+    <w:unhideWhenUsed/>
+    <w:rsid w:val="00A75797"/>
+    <w:rPr>
+      <w:color w:val="0563C1" w:themeColor="hyperlink"/>
+      <w:u w:val="single"/>
     </w:rPr>
   </w:style>
 </w:styles>
@@ -16522,4 +16888,16 @@
     </a:ext>
   </a:extLst>
 </a:theme>
+</file>
+
+<file path=customXml/item1.xml><?xml version="1.0" encoding="utf-8"?>
+<b:Sources xmlns:b="http://schemas.openxmlformats.org/officeDocument/2006/bibliography" xmlns="http://schemas.openxmlformats.org/officeDocument/2006/bibliography" SelectedStyle="\APASixthEditionOfficeOnline.xsl" StyleName="APA" Version="6"/>
+</file>
+
+<file path=customXml/itemProps1.xml><?xml version="1.0" encoding="utf-8"?>
+<ds:datastoreItem xmlns:ds="http://schemas.openxmlformats.org/officeDocument/2006/customXml" ds:itemID="{1B1021E2-3984-4468-9352-C1F8359021BE}">
+  <ds:schemaRefs>
+    <ds:schemaRef ds:uri="http://schemas.openxmlformats.org/officeDocument/2006/bibliography"/>
+  </ds:schemaRefs>
+</ds:datastoreItem>
 </file>
</xml_diff>

<commit_message>
Fixed mistakes in pdf
</commit_message>
<xml_diff>
--- a/Ex 2 theoretical.docx
+++ b/Ex 2 theoretical.docx
@@ -8,10 +8,13 @@
         <w:bidi w:val="0"/>
         <w:jc w:val="center"/>
       </w:pPr>
+      <w:r>
+        <w:t>Ma</w:t>
+      </w:r>
       <w:bookmarkStart w:id="0" w:name="_GoBack"/>
       <w:bookmarkEnd w:id="0"/>
       <w:r>
-        <w:t xml:space="preserve">Machine Learning - Exercise </w:t>
+        <w:t xml:space="preserve">chine Learning - Exercise </w:t>
       </w:r>
       <w:r>
         <w:t>2</w:t>
@@ -245,7 +248,7 @@
           <w:r>
             <w:fldChar w:fldCharType="separate"/>
           </w:r>
-          <w:hyperlink w:anchor="_Toc510869828" w:history="1">
+          <w:hyperlink w:anchor="_Toc511063268" w:history="1">
             <w:r>
               <w:rPr>
                 <w:rStyle w:val="Hyperlink"/>
@@ -297,7 +300,7 @@
                 <w:noProof/>
                 <w:webHidden/>
               </w:rPr>
-              <w:instrText>Toc510869828 \h</w:instrText>
+              <w:instrText>Toc511063268 \h</w:instrText>
             </w:r>
             <w:r>
               <w:rPr>
@@ -352,7 +355,7 @@
               <w:rtl/>
             </w:rPr>
           </w:pPr>
-          <w:hyperlink w:anchor="_Toc510869829" w:history="1">
+          <w:hyperlink w:anchor="_Toc511063269" w:history="1">
             <w:r>
               <w:rPr>
                 <w:rStyle w:val="Hyperlink"/>
@@ -404,7 +407,7 @@
                 <w:noProof/>
                 <w:webHidden/>
               </w:rPr>
-              <w:instrText>Toc510869829 \h</w:instrText>
+              <w:instrText>Toc511063269 \h</w:instrText>
             </w:r>
             <w:r>
               <w:rPr>
@@ -464,7 +467,7 @@
         <w:pStyle w:val="Heading1"/>
         <w:bidi w:val="0"/>
       </w:pPr>
-      <w:bookmarkStart w:id="1" w:name="_Toc510869828"/>
+      <w:bookmarkStart w:id="1" w:name="_Toc511063268"/>
       <w:r>
         <w:t>Multiclass Logistic Regression</w:t>
       </w:r>
@@ -1882,119 +1885,79 @@
               </w:rPr>
               <m:t>-</m:t>
             </m:r>
-            <m:f>
-              <m:fPr>
+            <m:r>
+              <m:rPr>
+                <m:sty m:val="bi"/>
+              </m:rPr>
+              <w:rPr>
+                <w:rFonts w:ascii="Cambria Math" w:hAnsi="Cambria Math"/>
+              </w:rPr>
+              <m:t>wx</m:t>
+            </m:r>
+            <m:r>
+              <w:rPr>
+                <w:rFonts w:ascii="Cambria Math" w:hAnsi="Cambria Math"/>
+              </w:rPr>
+              <m:t>-</m:t>
+            </m:r>
+            <m:r>
+              <w:rPr>
+                <w:rFonts w:ascii="Cambria Math" w:hAnsi="Cambria Math"/>
+              </w:rPr>
+              <m:t>b</m:t>
+            </m:r>
+            <m:r>
+              <w:rPr>
+                <w:rFonts w:ascii="Cambria Math" w:hAnsi="Cambria Math"/>
+              </w:rPr>
+              <m:t>+</m:t>
+            </m:r>
+            <m:r>
+              <m:rPr>
+                <m:sty m:val="p"/>
+              </m:rPr>
+              <w:rPr>
+                <w:rFonts w:ascii="Cambria Math" w:hAnsi="Cambria Math"/>
+              </w:rPr>
+              <m:t>log⁡</m:t>
+            </m:r>
+            <m:r>
+              <w:rPr>
+                <w:rFonts w:ascii="Cambria Math" w:hAnsi="Cambria Math"/>
+              </w:rPr>
+              <m:t>(</m:t>
+            </m:r>
+            <m:nary>
+              <m:naryPr>
+                <m:chr m:val="∑"/>
+                <m:supHide m:val="1"/>
                 <m:ctrlPr>
                   <w:rPr>
                     <w:rFonts w:ascii="Cambria Math" w:hAnsi="Cambria Math"/>
                     <w:i/>
                   </w:rPr>
                 </m:ctrlPr>
-              </m:fPr>
-              <m:num>
-                <m:r>
-                  <m:rPr>
-                    <m:sty m:val="bi"/>
-                  </m:rPr>
-                  <w:rPr>
-                    <w:rFonts w:ascii="Cambria Math" w:hAnsi="Cambria Math"/>
-                  </w:rPr>
-                  <m:t>wx</m:t>
-                </m:r>
-                <m:r>
-                  <w:rPr>
-                    <w:rFonts w:ascii="Cambria Math" w:hAnsi="Cambria Math"/>
-                  </w:rPr>
-                  <m:t>+b</m:t>
-                </m:r>
-              </m:num>
-              <m:den>
-                <m:r>
-                  <m:rPr>
-                    <m:sty m:val="p"/>
-                  </m:rPr>
-                  <w:rPr>
-                    <w:rFonts w:ascii="Cambria Math" w:hAnsi="Cambria Math"/>
-                  </w:rPr>
-                  <m:t>log⁡</m:t>
-                </m:r>
-                <m:r>
-                  <w:rPr>
-                    <w:rFonts w:ascii="Cambria Math" w:hAnsi="Cambria Math"/>
-                  </w:rPr>
-                  <m:t>(</m:t>
-                </m:r>
-                <m:nary>
-                  <m:naryPr>
-                    <m:chr m:val="∑"/>
-                    <m:supHide m:val="1"/>
+              </m:naryPr>
+              <m:sub>
+                <m:r>
+                  <w:rPr>
+                    <w:rFonts w:ascii="Cambria Math" w:hAnsi="Cambria Math"/>
+                  </w:rPr>
+                  <m:t>i</m:t>
+                </m:r>
+              </m:sub>
+              <m:sup/>
+              <m:e>
+                <m:sSub>
+                  <m:sSubPr>
                     <m:ctrlPr>
                       <w:rPr>
                         <w:rFonts w:ascii="Cambria Math" w:hAnsi="Cambria Math"/>
                         <w:i/>
                       </w:rPr>
                     </m:ctrlPr>
-                  </m:naryPr>
-                  <m:sub>
-                    <m:r>
-                      <w:rPr>
-                        <w:rFonts w:ascii="Cambria Math" w:hAnsi="Cambria Math"/>
-                      </w:rPr>
-                      <m:t>i</m:t>
-                    </m:r>
-                  </m:sub>
-                  <m:sup/>
+                  </m:sSubPr>
                   <m:e>
-                    <m:sSub>
-                      <m:sSubPr>
-                        <m:ctrlPr>
-                          <w:rPr>
-                            <w:rFonts w:ascii="Cambria Math" w:hAnsi="Cambria Math"/>
-                            <w:i/>
-                          </w:rPr>
-                        </m:ctrlPr>
-                      </m:sSubPr>
-                      <m:e>
-                        <m:r>
-                          <m:rPr>
-                            <m:sty m:val="bi"/>
-                          </m:rPr>
-                          <w:rPr>
-                            <w:rFonts w:ascii="Cambria Math" w:hAnsi="Cambria Math"/>
-                          </w:rPr>
-                          <m:t>W</m:t>
-                        </m:r>
-                        <m:ctrlPr>
-                          <w:rPr>
-                            <w:rFonts w:ascii="Cambria Math" w:hAnsi="Cambria Math"/>
-                            <w:b/>
-                            <w:i/>
-                          </w:rPr>
-                        </m:ctrlPr>
-                      </m:e>
-                      <m:sub>
-                        <m:d>
-                          <m:dPr>
-                            <m:begChr m:val="["/>
-                            <m:endChr m:val="]"/>
-                            <m:ctrlPr>
-                              <w:rPr>
-                                <w:rFonts w:ascii="Cambria Math" w:hAnsi="Cambria Math"/>
-                                <w:i/>
-                              </w:rPr>
-                            </m:ctrlPr>
-                          </m:dPr>
-                          <m:e>
-                            <m:r>
-                              <w:rPr>
-                                <w:rFonts w:ascii="Cambria Math" w:hAnsi="Cambria Math"/>
-                              </w:rPr>
-                              <m:t>i</m:t>
-                            </m:r>
-                          </m:e>
-                        </m:d>
-                      </m:sub>
-                    </m:sSub>
                     <m:r>
                       <m:rPr>
                         <m:sty m:val="bi"/>
@@ -2002,16 +1965,87 @@
                       <w:rPr>
                         <w:rFonts w:ascii="Cambria Math" w:hAnsi="Cambria Math"/>
                       </w:rPr>
-                      <m:t>x</m:t>
+                      <m:t>W</m:t>
                     </m:r>
+                    <m:ctrlPr>
+                      <w:rPr>
+                        <w:rFonts w:ascii="Cambria Math" w:hAnsi="Cambria Math"/>
+                        <w:b/>
+                        <w:i/>
+                      </w:rPr>
+                    </m:ctrlPr>
+                  </m:e>
+                  <m:sub>
+                    <m:d>
+                      <m:dPr>
+                        <m:begChr m:val="["/>
+                        <m:endChr m:val="]"/>
+                        <m:ctrlPr>
+                          <w:rPr>
+                            <w:rFonts w:ascii="Cambria Math" w:hAnsi="Cambria Math"/>
+                            <w:i/>
+                          </w:rPr>
+                        </m:ctrlPr>
+                      </m:dPr>
+                      <m:e>
+                        <m:r>
+                          <w:rPr>
+                            <w:rFonts w:ascii="Cambria Math" w:hAnsi="Cambria Math"/>
+                          </w:rPr>
+                          <m:t>i</m:t>
+                        </m:r>
+                      </m:e>
+                    </m:d>
+                  </m:sub>
+                </m:sSub>
+                <m:r>
+                  <m:rPr>
+                    <m:sty m:val="bi"/>
+                  </m:rPr>
+                  <w:rPr>
+                    <w:rFonts w:ascii="Cambria Math" w:hAnsi="Cambria Math"/>
+                  </w:rPr>
+                  <m:t>x</m:t>
+                </m:r>
+                <m:r>
+                  <w:rPr>
+                    <w:rFonts w:ascii="Cambria Math" w:hAnsi="Cambria Math"/>
+                  </w:rPr>
+                  <m:t>+</m:t>
+                </m:r>
+                <m:sSub>
+                  <m:sSubPr>
+                    <m:ctrlPr>
+                      <w:rPr>
+                        <w:rFonts w:ascii="Cambria Math" w:hAnsi="Cambria Math"/>
+                        <w:bCs/>
+                        <w:i/>
+                      </w:rPr>
+                    </m:ctrlPr>
+                  </m:sSubPr>
+                  <m:e>
                     <m:r>
-                      <w:rPr>
-                        <w:rFonts w:ascii="Cambria Math" w:hAnsi="Cambria Math"/>
-                      </w:rPr>
-                      <m:t>+</m:t>
+                      <m:rPr>
+                        <m:sty m:val="bi"/>
+                      </m:rPr>
+                      <w:rPr>
+                        <w:rFonts w:ascii="Cambria Math" w:hAnsi="Cambria Math"/>
+                      </w:rPr>
+                      <m:t>b</m:t>
                     </m:r>
-                    <m:sSub>
-                      <m:sSubPr>
+                    <m:ctrlPr>
+                      <w:rPr>
+                        <w:rFonts w:ascii="Cambria Math" w:hAnsi="Cambria Math"/>
+                        <w:b/>
+                        <w:i/>
+                      </w:rPr>
+                    </m:ctrlPr>
+                  </m:e>
+                  <m:sub>
+                    <m:d>
+                      <m:dPr>
+                        <m:begChr m:val="["/>
+                        <m:endChr m:val="]"/>
                         <m:ctrlPr>
                           <w:rPr>
                             <w:rFonts w:ascii="Cambria Math" w:hAnsi="Cambria Math"/>
@@ -2019,62 +2053,80 @@
                             <w:i/>
                           </w:rPr>
                         </m:ctrlPr>
-                      </m:sSubPr>
+                      </m:dPr>
                       <m:e>
                         <m:r>
-                          <m:rPr>
-                            <m:sty m:val="bi"/>
-                          </m:rPr>
-                          <w:rPr>
-                            <w:rFonts w:ascii="Cambria Math" w:hAnsi="Cambria Math"/>
-                          </w:rPr>
-                          <m:t>b</m:t>
+                          <w:rPr>
+                            <w:rFonts w:ascii="Cambria Math" w:hAnsi="Cambria Math"/>
+                          </w:rPr>
+                          <m:t>i</m:t>
                         </m:r>
-                        <m:ctrlPr>
-                          <w:rPr>
-                            <w:rFonts w:ascii="Cambria Math" w:hAnsi="Cambria Math"/>
-                            <w:b/>
-                            <w:i/>
-                          </w:rPr>
-                        </m:ctrlPr>
                       </m:e>
-                      <m:sub>
-                        <m:d>
-                          <m:dPr>
-                            <m:begChr m:val="["/>
-                            <m:endChr m:val="]"/>
-                            <m:ctrlPr>
-                              <w:rPr>
-                                <w:rFonts w:ascii="Cambria Math" w:hAnsi="Cambria Math"/>
-                                <w:bCs/>
-                                <w:i/>
-                              </w:rPr>
-                            </m:ctrlPr>
-                          </m:dPr>
-                          <m:e>
-                            <m:r>
-                              <w:rPr>
-                                <w:rFonts w:ascii="Cambria Math" w:hAnsi="Cambria Math"/>
-                              </w:rPr>
-                              <m:t>i</m:t>
-                            </m:r>
-                          </m:e>
-                        </m:d>
-                      </m:sub>
-                    </m:sSub>
-                    <m:r>
-                      <w:rPr>
-                        <w:rFonts w:ascii="Cambria Math" w:hAnsi="Cambria Math"/>
-                      </w:rPr>
-                      <m:t>)</m:t>
-                    </m:r>
-                  </m:e>
-                </m:nary>
-              </m:den>
-            </m:f>
+                    </m:d>
+                  </m:sub>
+                </m:sSub>
+                <m:r>
+                  <w:rPr>
+                    <w:rFonts w:ascii="Cambria Math" w:hAnsi="Cambria Math"/>
+                  </w:rPr>
+                  <m:t>)</m:t>
+                </m:r>
+              </m:e>
+            </m:nary>
           </m:e>
         </m:nary>
       </m:oMath>
+      <w:r>
+        <w:rPr>
+          <w:rFonts w:eastAsiaTheme="minorEastAsia"/>
+        </w:rPr>
+        <w:t xml:space="preserve">, where </w:t>
+      </w:r>
+      <m:oMath>
+        <m:r>
+          <m:rPr>
+            <m:sty m:val="p"/>
+          </m:rPr>
+          <w:rPr>
+            <w:rFonts w:ascii="Cambria Math" w:eastAsiaTheme="minorEastAsia" w:hAnsi="Cambria Math"/>
+          </w:rPr>
+          <m:t>Θ</m:t>
+        </m:r>
+      </m:oMath>
+      <w:r>
+        <w:rPr>
+          <w:rFonts w:eastAsiaTheme="minorEastAsia"/>
+        </w:rPr>
+        <w:t xml:space="preserve"> is </w:t>
+      </w:r>
+      <w:r>
+        <w:rPr>
+          <w:rFonts w:eastAsiaTheme="minorEastAsia"/>
+          <w:b/>
+          <w:bCs/>
+        </w:rPr>
+        <w:t>W</w:t>
+      </w:r>
+      <w:r>
+        <w:rPr>
+          <w:rFonts w:eastAsiaTheme="minorEastAsia"/>
+        </w:rPr>
+        <w:t xml:space="preserve"> and </w:t>
+      </w:r>
+      <w:r>
+        <w:rPr>
+          <w:rFonts w:eastAsiaTheme="minorEastAsia"/>
+          <w:b/>
+          <w:bCs/>
+        </w:rPr>
+        <w:t>b</w:t>
+      </w:r>
+      <w:r>
+        <w:rPr>
+          <w:rFonts w:eastAsiaTheme="minorEastAsia"/>
+        </w:rPr>
+        <w:t>.</w:t>
+      </w:r>
     </w:p>
     <w:p>
       <w:pPr>
@@ -8209,7 +8261,7 @@
                           <w:rPr>
                             <w:rFonts w:ascii="Cambria Math" w:hAnsi="Cambria Math"/>
                           </w:rPr>
-                          <m:t>y</m:t>
+                          <m:t>i</m:t>
                         </m:r>
                       </m:sub>
                     </m:sSub>
@@ -15787,7 +15839,7 @@
         <w:pStyle w:val="Heading1"/>
         <w:bidi w:val="0"/>
       </w:pPr>
-      <w:bookmarkStart w:id="2" w:name="_Toc510869829"/>
+      <w:bookmarkStart w:id="2" w:name="_Toc511063269"/>
       <w:r>
         <w:lastRenderedPageBreak/>
         <w:t>Practical Part – Graph</w:t>
@@ -16595,6 +16647,538 @@
 </w:styles>
 </file>
 
+<file path=word/glossary/document.xml><?xml version="1.0" encoding="utf-8"?>
+<w:glossaryDocument xmlns:wpc="http://schemas.microsoft.com/office/word/2010/wordprocessingCanvas" xmlns:cx="http://schemas.microsoft.com/office/drawing/2014/chartex" xmlns:cx1="http://schemas.microsoft.com/office/drawing/2015/9/8/chartex" xmlns:cx2="http://schemas.microsoft.com/office/drawing/2015/10/21/chartex" xmlns:cx3="http://schemas.microsoft.com/office/drawing/2016/5/9/chartex" xmlns:cx4="http://schemas.microsoft.com/office/drawing/2016/5/10/chartex" xmlns:cx5="http://schemas.microsoft.com/office/drawing/2016/5/11/chartex" xmlns:cx6="http://schemas.microsoft.com/office/drawing/2016/5/12/chartex" xmlns:cx7="http://schemas.microsoft.com/office/drawing/2016/5/13/chartex" xmlns:cx8="http://schemas.microsoft.com/office/drawing/2016/5/14/chartex" xmlns:mc="http://schemas.openxmlformats.org/markup-compatibility/2006" xmlns:aink="http://schemas.microsoft.com/office/drawing/2016/ink" xmlns:am3d="http://schemas.microsoft.com/office/drawing/2017/model3d" xmlns:o="urn:schemas-microsoft-com:office:office" xmlns:r="http://schemas.openxmlformats.org/officeDocument/2006/relationships" xmlns:m="http://schemas.openxmlformats.org/officeDocument/2006/math" xmlns:v="urn:schemas-microsoft-com:vml" xmlns:wp14="http://schemas.microsoft.com/office/word/2010/wordprocessingDrawing" xmlns:wp="http://schemas.openxmlformats.org/drawingml/2006/wordprocessingDrawing" xmlns:w10="urn:schemas-microsoft-com:office:word" xmlns:w="http://schemas.openxmlformats.org/wordprocessingml/2006/main" xmlns:w14="http://schemas.microsoft.com/office/word/2010/wordml" xmlns:w15="http://schemas.microsoft.com/office/word/2012/wordml" xmlns:w16cid="http://schemas.microsoft.com/office/word/2016/wordml/cid" xmlns:w16se="http://schemas.microsoft.com/office/word/2015/wordml/symex" xmlns:wpg="http://schemas.microsoft.com/office/word/2010/wordprocessingGroup" xmlns:wpi="http://schemas.microsoft.com/office/word/2010/wordprocessingInk" xmlns:wne="http://schemas.microsoft.com/office/word/2006/wordml" xmlns:wps="http://schemas.microsoft.com/office/word/2010/wordprocessingShape" mc:Ignorable="w14 w15 w16se w16cid wp14"/>
+</file>
+
+<file path=word/glossary/fontTable.xml><?xml version="1.0" encoding="utf-8"?>
+<w:fonts xmlns:mc="http://schemas.openxmlformats.org/markup-compatibility/2006" xmlns:r="http://schemas.openxmlformats.org/officeDocument/2006/relationships" xmlns:w="http://schemas.openxmlformats.org/wordprocessingml/2006/main" xmlns:w14="http://schemas.microsoft.com/office/word/2010/wordml" xmlns:w15="http://schemas.microsoft.com/office/word/2012/wordml" xmlns:w16cid="http://schemas.microsoft.com/office/word/2016/wordml/cid" xmlns:w16se="http://schemas.microsoft.com/office/word/2015/wordml/symex" mc:Ignorable="w14 w15 w16se w16cid">
+  <w:font w:name="Times New Roman">
+    <w:panose1 w:val="02020603050405020304"/>
+    <w:charset w:val="00"/>
+    <w:family w:val="roman"/>
+    <w:pitch w:val="variable"/>
+    <w:sig w:usb0="E0002EFF" w:usb1="C000785B" w:usb2="00000009" w:usb3="00000000" w:csb0="000001FF" w:csb1="00000000"/>
+  </w:font>
+  <w:font w:name="Calibri">
+    <w:panose1 w:val="020F0502020204030204"/>
+    <w:charset w:val="00"/>
+    <w:family w:val="swiss"/>
+    <w:pitch w:val="variable"/>
+    <w:sig w:usb0="E0002AFF" w:usb1="C000247B" w:usb2="00000009" w:usb3="00000000" w:csb0="000001FF" w:csb1="00000000"/>
+  </w:font>
+  <w:font w:name="Arial">
+    <w:panose1 w:val="020B0604020202020204"/>
+    <w:charset w:val="00"/>
+    <w:family w:val="swiss"/>
+    <w:pitch w:val="variable"/>
+    <w:sig w:usb0="E0002EFF" w:usb1="C0007843" w:usb2="00000009" w:usb3="00000000" w:csb0="000001FF" w:csb1="00000000"/>
+  </w:font>
+  <w:font w:name="Calibri Light">
+    <w:panose1 w:val="020F0302020204030204"/>
+    <w:charset w:val="00"/>
+    <w:family w:val="swiss"/>
+    <w:pitch w:val="variable"/>
+    <w:sig w:usb0="E0002AFF" w:usb1="C000247B" w:usb2="00000009" w:usb3="00000000" w:csb0="000001FF" w:csb1="00000000"/>
+  </w:font>
+  <w:font w:name="Cambria Math">
+    <w:panose1 w:val="02040503050406030204"/>
+    <w:charset w:val="00"/>
+    <w:family w:val="roman"/>
+    <w:pitch w:val="variable"/>
+    <w:sig w:usb0="E00006FF" w:usb1="420024FF" w:usb2="02000000" w:usb3="00000000" w:csb0="0000019F" w:csb1="00000000"/>
+  </w:font>
+</w:fonts>
+</file>
+
+<file path=word/glossary/settings.xml><?xml version="1.0" encoding="utf-8"?>
+<w:settings xmlns:mc="http://schemas.openxmlformats.org/markup-compatibility/2006" xmlns:o="urn:schemas-microsoft-com:office:office" xmlns:r="http://schemas.openxmlformats.org/officeDocument/2006/relationships" xmlns:m="http://schemas.openxmlformats.org/officeDocument/2006/math" xmlns:v="urn:schemas-microsoft-com:vml" xmlns:w10="urn:schemas-microsoft-com:office:word" xmlns:w="http://schemas.openxmlformats.org/wordprocessingml/2006/main" xmlns:w14="http://schemas.microsoft.com/office/word/2010/wordml" xmlns:w15="http://schemas.microsoft.com/office/word/2012/wordml" xmlns:w16cid="http://schemas.microsoft.com/office/word/2016/wordml/cid" xmlns:w16se="http://schemas.microsoft.com/office/word/2015/wordml/symex" xmlns:sl="http://schemas.openxmlformats.org/schemaLibrary/2006/main" mc:Ignorable="w14 w15 w16se w16cid">
+  <w:view w:val="normal"/>
+  <w:defaultTabStop w:val="720"/>
+  <w:characterSpacingControl w:val="doNotCompress"/>
+  <w:compat>
+    <w:useFELayout/>
+    <w:compatSetting w:name="compatibilityMode" w:uri="http://schemas.microsoft.com/office/word" w:val="15"/>
+    <w:compatSetting w:name="overrideTableStyleFontSizeAndJustification" w:uri="http://schemas.microsoft.com/office/word" w:val="1"/>
+    <w:compatSetting w:name="enableOpenTypeFeatures" w:uri="http://schemas.microsoft.com/office/word" w:val="1"/>
+    <w:compatSetting w:name="doNotFlipMirrorIndents" w:uri="http://schemas.microsoft.com/office/word" w:val="1"/>
+    <w:compatSetting w:name="differentiateMultirowTableHeaders" w:uri="http://schemas.microsoft.com/office/word" w:val="1"/>
+    <w:compatSetting w:name="useWord2013TrackBottomHyphenation" w:uri="http://schemas.microsoft.com/office/word" w:val="0"/>
+  </w:compat>
+  <w:rsids>
+    <w:rsidRoot w:val="00A36534"/>
+    <w:rsid w:val="00333508"/>
+    <w:rsid w:val="00A36534"/>
+  </w:rsids>
+  <m:mathPr>
+    <m:mathFont m:val="Cambria Math"/>
+    <m:brkBin m:val="before"/>
+    <m:brkBinSub m:val="--"/>
+    <m:smallFrac m:val="0"/>
+    <m:dispDef/>
+    <m:lMargin m:val="0"/>
+    <m:rMargin m:val="0"/>
+    <m:defJc m:val="centerGroup"/>
+    <m:wrapIndent m:val="1440"/>
+    <m:intLim m:val="subSup"/>
+    <m:naryLim m:val="undOvr"/>
+  </m:mathPr>
+  <w:themeFontLang w:val="en-US" w:bidi="he-IL"/>
+  <w:clrSchemeMapping w:bg1="light1" w:t1="dark1" w:bg2="light2" w:t2="dark2" w:accent1="accent1" w:accent2="accent2" w:accent3="accent3" w:accent4="accent4" w:accent5="accent5" w:accent6="accent6" w:hyperlink="hyperlink" w:followedHyperlink="followedHyperlink"/>
+  <w:decimalSymbol w:val="."/>
+  <w:listSeparator w:val=","/>
+  <w15:chartTrackingRefBased/>
+</w:settings>
+</file>
+
+<file path=word/glossary/styles.xml><?xml version="1.0" encoding="utf-8"?>
+<w:styles xmlns:mc="http://schemas.openxmlformats.org/markup-compatibility/2006" xmlns:r="http://schemas.openxmlformats.org/officeDocument/2006/relationships" xmlns:w="http://schemas.openxmlformats.org/wordprocessingml/2006/main" xmlns:w14="http://schemas.microsoft.com/office/word/2010/wordml" xmlns:w15="http://schemas.microsoft.com/office/word/2012/wordml" xmlns:w16cid="http://schemas.microsoft.com/office/word/2016/wordml/cid" xmlns:w16se="http://schemas.microsoft.com/office/word/2015/wordml/symex" mc:Ignorable="w14 w15 w16se w16cid">
+  <w:docDefaults>
+    <w:rPrDefault>
+      <w:rPr>
+        <w:rFonts w:asciiTheme="minorHAnsi" w:eastAsiaTheme="minorEastAsia" w:hAnsiTheme="minorHAnsi" w:cstheme="minorBidi"/>
+        <w:sz w:val="22"/>
+        <w:szCs w:val="22"/>
+        <w:lang w:val="en-US" w:eastAsia="en-US" w:bidi="he-IL"/>
+      </w:rPr>
+    </w:rPrDefault>
+    <w:pPrDefault>
+      <w:pPr>
+        <w:spacing w:after="160" w:line="259" w:lineRule="auto"/>
+      </w:pPr>
+    </w:pPrDefault>
+  </w:docDefaults>
+  <w:latentStyles w:defLockedState="0" w:defUIPriority="99" w:defSemiHidden="0" w:defUnhideWhenUsed="0" w:defQFormat="0" w:count="375">
+    <w:lsdException w:name="Normal" w:uiPriority="0" w:qFormat="1"/>
+    <w:lsdException w:name="heading 1" w:uiPriority="9" w:qFormat="1"/>
+    <w:lsdException w:name="heading 2" w:semiHidden="1" w:uiPriority="9" w:unhideWhenUsed="1" w:qFormat="1"/>
+    <w:lsdException w:name="heading 3" w:semiHidden="1" w:uiPriority="9" w:unhideWhenUsed="1" w:qFormat="1"/>
+    <w:lsdException w:name="heading 4" w:semiHidden="1" w:uiPriority="9" w:unhideWhenUsed="1" w:qFormat="1"/>
+    <w:lsdException w:name="heading 5" w:semiHidden="1" w:uiPriority="9" w:unhideWhenUsed="1" w:qFormat="1"/>
+    <w:lsdException w:name="heading 6" w:semiHidden="1" w:uiPriority="9" w:unhideWhenUsed="1" w:qFormat="1"/>
+    <w:lsdException w:name="heading 7" w:semiHidden="1" w:uiPriority="9" w:unhideWhenUsed="1" w:qFormat="1"/>
+    <w:lsdException w:name="heading 8" w:semiHidden="1" w:uiPriority="9" w:unhideWhenUsed="1" w:qFormat="1"/>
+    <w:lsdException w:name="heading 9" w:semiHidden="1" w:uiPriority="9" w:unhideWhenUsed="1" w:qFormat="1"/>
+    <w:lsdException w:name="index 1" w:semiHidden="1" w:unhideWhenUsed="1"/>
+    <w:lsdException w:name="index 2" w:semiHidden="1" w:unhideWhenUsed="1"/>
+    <w:lsdException w:name="index 3" w:semiHidden="1" w:unhideWhenUsed="1"/>
+    <w:lsdException w:name="index 4" w:semiHidden="1" w:unhideWhenUsed="1"/>
+    <w:lsdException w:name="index 5" w:semiHidden="1" w:unhideWhenUsed="1"/>
+    <w:lsdException w:name="index 6" w:semiHidden="1" w:unhideWhenUsed="1"/>
+    <w:lsdException w:name="index 7" w:semiHidden="1" w:unhideWhenUsed="1"/>
+    <w:lsdException w:name="index 8" w:semiHidden="1" w:unhideWhenUsed="1"/>
+    <w:lsdException w:name="index 9" w:semiHidden="1" w:unhideWhenUsed="1"/>
+    <w:lsdException w:name="toc 1" w:semiHidden="1" w:uiPriority="39" w:unhideWhenUsed="1"/>
+    <w:lsdException w:name="toc 2" w:semiHidden="1" w:uiPriority="39" w:unhideWhenUsed="1"/>
+    <w:lsdException w:name="toc 3" w:semiHidden="1" w:uiPriority="39" w:unhideWhenUsed="1"/>
+    <w:lsdException w:name="toc 4" w:semiHidden="1" w:uiPriority="39" w:unhideWhenUsed="1"/>
+    <w:lsdException w:name="toc 5" w:semiHidden="1" w:uiPriority="39" w:unhideWhenUsed="1"/>
+    <w:lsdException w:name="toc 6" w:semiHidden="1" w:uiPriority="39" w:unhideWhenUsed="1"/>
+    <w:lsdException w:name="toc 7" w:semiHidden="1" w:uiPriority="39" w:unhideWhenUsed="1"/>
+    <w:lsdException w:name="toc 8" w:semiHidden="1" w:uiPriority="39" w:unhideWhenUsed="1"/>
+    <w:lsdException w:name="toc 9" w:semiHidden="1" w:uiPriority="39" w:unhideWhenUsed="1"/>
+    <w:lsdException w:name="Normal Indent" w:semiHidden="1" w:unhideWhenUsed="1"/>
+    <w:lsdException w:name="footnote text" w:semiHidden="1" w:unhideWhenUsed="1"/>
+    <w:lsdException w:name="annotation text" w:semiHidden="1" w:unhideWhenUsed="1"/>
+    <w:lsdException w:name="header" w:semiHidden="1" w:unhideWhenUsed="1"/>
+    <w:lsdException w:name="footer" w:semiHidden="1" w:unhideWhenUsed="1"/>
+    <w:lsdException w:name="index heading" w:semiHidden="1" w:unhideWhenUsed="1"/>
+    <w:lsdException w:name="caption" w:semiHidden="1" w:uiPriority="35" w:unhideWhenUsed="1" w:qFormat="1"/>
+    <w:lsdException w:name="table of figures" w:semiHidden="1" w:unhideWhenUsed="1"/>
+    <w:lsdException w:name="envelope address" w:semiHidden="1" w:unhideWhenUsed="1"/>
+    <w:lsdException w:name="envelope return" w:semiHidden="1" w:unhideWhenUsed="1"/>
+    <w:lsdException w:name="footnote reference" w:semiHidden="1" w:unhideWhenUsed="1"/>
+    <w:lsdException w:name="annotation reference" w:semiHidden="1" w:unhideWhenUsed="1"/>
+    <w:lsdException w:name="line number" w:semiHidden="1" w:unhideWhenUsed="1"/>
+    <w:lsdException w:name="page number" w:semiHidden="1" w:unhideWhenUsed="1"/>
+    <w:lsdException w:name="endnote reference" w:semiHidden="1" w:unhideWhenUsed="1"/>
+    <w:lsdException w:name="endnote text" w:semiHidden="1" w:unhideWhenUsed="1"/>
+    <w:lsdException w:name="table of authorities" w:semiHidden="1" w:unhideWhenUsed="1"/>
+    <w:lsdException w:name="macro" w:semiHidden="1" w:unhideWhenUsed="1"/>
+    <w:lsdException w:name="toa heading" w:semiHidden="1" w:unhideWhenUsed="1"/>
+    <w:lsdException w:name="List" w:semiHidden="1" w:unhideWhenUsed="1"/>
+    <w:lsdException w:name="List Bullet" w:semiHidden="1" w:unhideWhenUsed="1"/>
+    <w:lsdException w:name="List Number" w:semiHidden="1" w:unhideWhenUsed="1"/>
+    <w:lsdException w:name="List 2" w:semiHidden="1" w:unhideWhenUsed="1"/>
+    <w:lsdException w:name="List 3" w:semiHidden="1" w:unhideWhenUsed="1"/>
+    <w:lsdException w:name="List 4" w:semiHidden="1" w:unhideWhenUsed="1"/>
+    <w:lsdException w:name="List 5" w:semiHidden="1" w:unhideWhenUsed="1"/>
+    <w:lsdException w:name="List Bullet 2" w:semiHidden="1" w:unhideWhenUsed="1"/>
+    <w:lsdException w:name="List Bullet 3" w:semiHidden="1" w:unhideWhenUsed="1"/>
+    <w:lsdException w:name="List Bullet 4" w:semiHidden="1" w:unhideWhenUsed="1"/>
+    <w:lsdException w:name="List Bullet 5" w:semiHidden="1" w:unhideWhenUsed="1"/>
+    <w:lsdException w:name="List Number 2" w:semiHidden="1" w:unhideWhenUsed="1"/>
+    <w:lsdException w:name="List Number 3" w:semiHidden="1" w:unhideWhenUsed="1"/>
+    <w:lsdException w:name="List Number 4" w:semiHidden="1" w:unhideWhenUsed="1"/>
+    <w:lsdException w:name="List Number 5" w:semiHidden="1" w:unhideWhenUsed="1"/>
+    <w:lsdException w:name="Title" w:uiPriority="10" w:qFormat="1"/>
+    <w:lsdException w:name="Closing" w:semiHidden="1" w:unhideWhenUsed="1"/>
+    <w:lsdException w:name="Signature" w:semiHidden="1" w:unhideWhenUsed="1"/>
+    <w:lsdException w:name="Default Paragraph Font" w:semiHidden="1" w:uiPriority="1" w:unhideWhenUsed="1"/>
+    <w:lsdException w:name="Body Text" w:semiHidden="1" w:unhideWhenUsed="1"/>
+    <w:lsdException w:name="Body Text Indent" w:semiHidden="1" w:unhideWhenUsed="1"/>
+    <w:lsdException w:name="List Continue" w:semiHidden="1" w:unhideWhenUsed="1"/>
+    <w:lsdException w:name="List Continue 2" w:semiHidden="1" w:unhideWhenUsed="1"/>
+    <w:lsdException w:name="List Continue 3" w:semiHidden="1" w:unhideWhenUsed="1"/>
+    <w:lsdException w:name="List Continue 4" w:semiHidden="1" w:unhideWhenUsed="1"/>
+    <w:lsdException w:name="List Continue 5" w:semiHidden="1" w:unhideWhenUsed="1"/>
+    <w:lsdException w:name="Message Header" w:semiHidden="1" w:unhideWhenUsed="1"/>
+    <w:lsdException w:name="Subtitle" w:uiPriority="11" w:qFormat="1"/>
+    <w:lsdException w:name="Salutation" w:semiHidden="1" w:unhideWhenUsed="1"/>
+    <w:lsdException w:name="Date" w:semiHidden="1" w:unhideWhenUsed="1"/>
+    <w:lsdException w:name="Body Text First Indent" w:semiHidden="1" w:unhideWhenUsed="1"/>
+    <w:lsdException w:name="Body Text First Indent 2" w:semiHidden="1" w:unhideWhenUsed="1"/>
+    <w:lsdException w:name="Note Heading" w:semiHidden="1" w:unhideWhenUsed="1"/>
+    <w:lsdException w:name="Body Text 2" w:semiHidden="1" w:unhideWhenUsed="1"/>
+    <w:lsdException w:name="Body Text 3" w:semiHidden="1" w:unhideWhenUsed="1"/>
+    <w:lsdException w:name="Body Text Indent 2" w:semiHidden="1" w:unhideWhenUsed="1"/>
+    <w:lsdException w:name="Body Text Indent 3" w:semiHidden="1" w:unhideWhenUsed="1"/>
+    <w:lsdException w:name="Block Text" w:semiHidden="1" w:unhideWhenUsed="1"/>
+    <w:lsdException w:name="Hyperlink" w:semiHidden="1" w:unhideWhenUsed="1"/>
+    <w:lsdException w:name="FollowedHyperlink" w:semiHidden="1" w:unhideWhenUsed="1"/>
+    <w:lsdException w:name="Strong" w:uiPriority="22" w:qFormat="1"/>
+    <w:lsdException w:name="Emphasis" w:uiPriority="20" w:qFormat="1"/>
+    <w:lsdException w:name="Document Map" w:semiHidden="1" w:unhideWhenUsed="1"/>
+    <w:lsdException w:name="Plain Text" w:semiHidden="1" w:unhideWhenUsed="1"/>
+    <w:lsdException w:name="E-mail Signature" w:semiHidden="1" w:unhideWhenUsed="1"/>
+    <w:lsdException w:name="HTML Top of Form" w:semiHidden="1" w:unhideWhenUsed="1"/>
+    <w:lsdException w:name="HTML Bottom of Form" w:semiHidden="1" w:unhideWhenUsed="1"/>
+    <w:lsdException w:name="Normal (Web)" w:semiHidden="1" w:unhideWhenUsed="1"/>
+    <w:lsdException w:name="HTML Acronym" w:semiHidden="1" w:unhideWhenUsed="1"/>
+    <w:lsdException w:name="HTML Address" w:semiHidden="1" w:unhideWhenUsed="1"/>
+    <w:lsdException w:name="HTML Cite" w:semiHidden="1" w:unhideWhenUsed="1"/>
+    <w:lsdException w:name="HTML Code" w:semiHidden="1" w:unhideWhenUsed="1"/>
+    <w:lsdException w:name="HTML Definition" w:semiHidden="1" w:unhideWhenUsed="1"/>
+    <w:lsdException w:name="HTML Keyboard" w:semiHidden="1" w:unhideWhenUsed="1"/>
+    <w:lsdException w:name="HTML Preformatted" w:semiHidden="1" w:unhideWhenUsed="1"/>
+    <w:lsdException w:name="HTML Sample" w:semiHidden="1" w:unhideWhenUsed="1"/>
+    <w:lsdException w:name="HTML Typewriter" w:semiHidden="1" w:unhideWhenUsed="1"/>
+    <w:lsdException w:name="HTML Variable" w:semiHidden="1" w:unhideWhenUsed="1"/>
+    <w:lsdException w:name="Normal Table" w:semiHidden="1" w:unhideWhenUsed="1"/>
+    <w:lsdException w:name="annotation subject" w:semiHidden="1" w:unhideWhenUsed="1"/>
+    <w:lsdException w:name="No List" w:semiHidden="1" w:unhideWhenUsed="1"/>
+    <w:lsdException w:name="Outline List 1" w:semiHidden="1" w:unhideWhenUsed="1"/>
+    <w:lsdException w:name="Outline List 2" w:semiHidden="1" w:unhideWhenUsed="1"/>
+    <w:lsdException w:name="Outline List 3" w:semiHidden="1" w:unhideWhenUsed="1"/>
+    <w:lsdException w:name="Table Simple 1" w:semiHidden="1" w:unhideWhenUsed="1"/>
+    <w:lsdException w:name="Table Simple 2" w:semiHidden="1" w:unhideWhenUsed="1"/>
+    <w:lsdException w:name="Table Simple 3" w:semiHidden="1" w:unhideWhenUsed="1"/>
+    <w:lsdException w:name="Table Classic 1" w:semiHidden="1" w:unhideWhenUsed="1"/>
+    <w:lsdException w:name="Table Classic 2" w:semiHidden="1" w:unhideWhenUsed="1"/>
+    <w:lsdException w:name="Table Classic 3" w:semiHidden="1" w:unhideWhenUsed="1"/>
+    <w:lsdException w:name="Table Classic 4" w:semiHidden="1" w:unhideWhenUsed="1"/>
+    <w:lsdException w:name="Table Colorful 1" w:semiHidden="1" w:unhideWhenUsed="1"/>
+    <w:lsdException w:name="Table Colorful 2" w:semiHidden="1" w:unhideWhenUsed="1"/>
+    <w:lsdException w:name="Table Colorful 3" w:semiHidden="1" w:unhideWhenUsed="1"/>
+    <w:lsdException w:name="Table Columns 1" w:semiHidden="1" w:unhideWhenUsed="1"/>
+    <w:lsdException w:name="Table Columns 2" w:semiHidden="1" w:unhideWhenUsed="1"/>
+    <w:lsdException w:name="Table Columns 3" w:semiHidden="1" w:unhideWhenUsed="1"/>
+    <w:lsdException w:name="Table Columns 4" w:semiHidden="1" w:unhideWhenUsed="1"/>
+    <w:lsdException w:name="Table Columns 5" w:semiHidden="1" w:unhideWhenUsed="1"/>
+    <w:lsdException w:name="Table Grid 1" w:semiHidden="1" w:unhideWhenUsed="1"/>
+    <w:lsdException w:name="Table Grid 2" w:semiHidden="1" w:unhideWhenUsed="1"/>
+    <w:lsdException w:name="Table Grid 3" w:semiHidden="1" w:unhideWhenUsed="1"/>
+    <w:lsdException w:name="Table Grid 4" w:semiHidden="1" w:unhideWhenUsed="1"/>
+    <w:lsdException w:name="Table Grid 5" w:semiHidden="1" w:unhideWhenUsed="1"/>
+    <w:lsdException w:name="Table Grid 6" w:semiHidden="1" w:unhideWhenUsed="1"/>
+    <w:lsdException w:name="Table Grid 7" w:semiHidden="1" w:unhideWhenUsed="1"/>
+    <w:lsdException w:name="Table Grid 8" w:semiHidden="1" w:unhideWhenUsed="1"/>
+    <w:lsdException w:name="Table List 1" w:semiHidden="1" w:unhideWhenUsed="1"/>
+    <w:lsdException w:name="Table List 2" w:semiHidden="1" w:unhideWhenUsed="1"/>
+    <w:lsdException w:name="Table List 3" w:semiHidden="1" w:unhideWhenUsed="1"/>
+    <w:lsdException w:name="Table List 4" w:semiHidden="1" w:unhideWhenUsed="1"/>
+    <w:lsdException w:name="Table List 5" w:semiHidden="1" w:unhideWhenUsed="1"/>
+    <w:lsdException w:name="Table List 6" w:semiHidden="1" w:unhideWhenUsed="1"/>
+    <w:lsdException w:name="Table List 7" w:semiHidden="1" w:unhideWhenUsed="1"/>
+    <w:lsdException w:name="Table List 8" w:semiHidden="1" w:unhideWhenUsed="1"/>
+    <w:lsdException w:name="Table 3D effects 1" w:semiHidden="1" w:unhideWhenUsed="1"/>
+    <w:lsdException w:name="Table 3D effects 2" w:semiHidden="1" w:unhideWhenUsed="1"/>
+    <w:lsdException w:name="Table 3D effects 3" w:semiHidden="1" w:unhideWhenUsed="1"/>
+    <w:lsdException w:name="Table Contemporary" w:semiHidden="1" w:unhideWhenUsed="1"/>
+    <w:lsdException w:name="Table Elegant" w:semiHidden="1" w:unhideWhenUsed="1"/>
+    <w:lsdException w:name="Table Professional" w:semiHidden="1" w:unhideWhenUsed="1"/>
+    <w:lsdException w:name="Table Subtle 1" w:semiHidden="1" w:unhideWhenUsed="1"/>
+    <w:lsdException w:name="Table Subtle 2" w:semiHidden="1" w:unhideWhenUsed="1"/>
+    <w:lsdException w:name="Table Web 1" w:semiHidden="1" w:unhideWhenUsed="1"/>
+    <w:lsdException w:name="Table Web 2" w:semiHidden="1" w:unhideWhenUsed="1"/>
+    <w:lsdException w:name="Table Web 3" w:semiHidden="1" w:unhideWhenUsed="1"/>
+    <w:lsdException w:name="Balloon Text" w:semiHidden="1" w:unhideWhenUsed="1"/>
+    <w:lsdException w:name="Table Grid" w:uiPriority="39"/>
+    <w:lsdException w:name="Table Theme" w:semiHidden="1" w:unhideWhenUsed="1"/>
+    <w:lsdException w:name="Placeholder Text" w:semiHidden="1"/>
+    <w:lsdException w:name="No Spacing" w:uiPriority="1" w:qFormat="1"/>
+    <w:lsdException w:name="Light Shading" w:uiPriority="60"/>
+    <w:lsdException w:name="Light List" w:uiPriority="61"/>
+    <w:lsdException w:name="Light Grid" w:uiPriority="62"/>
+    <w:lsdException w:name="Medium Shading 1" w:uiPriority="63"/>
+    <w:lsdException w:name="Medium Shading 2" w:uiPriority="64"/>
+    <w:lsdException w:name="Medium List 1" w:uiPriority="65"/>
+    <w:lsdException w:name="Medium List 2" w:uiPriority="66"/>
+    <w:lsdException w:name="Medium Grid 1" w:uiPriority="67"/>
+    <w:lsdException w:name="Medium Grid 2" w:uiPriority="68"/>
+    <w:lsdException w:name="Medium Grid 3" w:uiPriority="69"/>
+    <w:lsdException w:name="Dark List" w:uiPriority="70"/>
+    <w:lsdException w:name="Colorful Shading" w:uiPriority="71"/>
+    <w:lsdException w:name="Colorful List" w:uiPriority="72"/>
+    <w:lsdException w:name="Colorful Grid" w:uiPriority="73"/>
+    <w:lsdException w:name="Light Shading Accent 1" w:uiPriority="60"/>
+    <w:lsdException w:name="Light List Accent 1" w:uiPriority="61"/>
+    <w:lsdException w:name="Light Grid Accent 1" w:uiPriority="62"/>
+    <w:lsdException w:name="Medium Shading 1 Accent 1" w:uiPriority="63"/>
+    <w:lsdException w:name="Medium Shading 2 Accent 1" w:uiPriority="64"/>
+    <w:lsdException w:name="Medium List 1 Accent 1" w:uiPriority="65"/>
+    <w:lsdException w:name="Revision" w:semiHidden="1"/>
+    <w:lsdException w:name="List Paragraph" w:uiPriority="34" w:qFormat="1"/>
+    <w:lsdException w:name="Quote" w:uiPriority="29" w:qFormat="1"/>
+    <w:lsdException w:name="Intense Quote" w:uiPriority="30" w:qFormat="1"/>
+    <w:lsdException w:name="Medium List 2 Accent 1" w:uiPriority="66"/>
+    <w:lsdException w:name="Medium Grid 1 Accent 1" w:uiPriority="67"/>
+    <w:lsdException w:name="Medium Grid 2 Accent 1" w:uiPriority="68"/>
+    <w:lsdException w:name="Medium Grid 3 Accent 1" w:uiPriority="69"/>
+    <w:lsdException w:name="Dark List Accent 1" w:uiPriority="70"/>
+    <w:lsdException w:name="Colorful Shading Accent 1" w:uiPriority="71"/>
+    <w:lsdException w:name="Colorful List Accent 1" w:uiPriority="72"/>
+    <w:lsdException w:name="Colorful Grid Accent 1" w:uiPriority="73"/>
+    <w:lsdException w:name="Light Shading Accent 2" w:uiPriority="60"/>
+    <w:lsdException w:name="Light List Accent 2" w:uiPriority="61"/>
+    <w:lsdException w:name="Light Grid Accent 2" w:uiPriority="62"/>
+    <w:lsdException w:name="Medium Shading 1 Accent 2" w:uiPriority="63"/>
+    <w:lsdException w:name="Medium Shading 2 Accent 2" w:uiPriority="64"/>
+    <w:lsdException w:name="Medium List 1 Accent 2" w:uiPriority="65"/>
+    <w:lsdException w:name="Medium List 2 Accent 2" w:uiPriority="66"/>
+    <w:lsdException w:name="Medium Grid 1 Accent 2" w:uiPriority="67"/>
+    <w:lsdException w:name="Medium Grid 2 Accent 2" w:uiPriority="68"/>
+    <w:lsdException w:name="Medium Grid 3 Accent 2" w:uiPriority="69"/>
+    <w:lsdException w:name="Dark List Accent 2" w:uiPriority="70"/>
+    <w:lsdException w:name="Colorful Shading Accent 2" w:uiPriority="71"/>
+    <w:lsdException w:name="Colorful List Accent 2" w:uiPriority="72"/>
+    <w:lsdException w:name="Colorful Grid Accent 2" w:uiPriority="73"/>
+    <w:lsdException w:name="Light Shading Accent 3" w:uiPriority="60"/>
+    <w:lsdException w:name="Light List Accent 3" w:uiPriority="61"/>
+    <w:lsdException w:name="Light Grid Accent 3" w:uiPriority="62"/>
+    <w:lsdException w:name="Medium Shading 1 Accent 3" w:uiPriority="63"/>
+    <w:lsdException w:name="Medium Shading 2 Accent 3" w:uiPriority="64"/>
+    <w:lsdException w:name="Medium List 1 Accent 3" w:uiPriority="65"/>
+    <w:lsdException w:name="Medium List 2 Accent 3" w:uiPriority="66"/>
+    <w:lsdException w:name="Medium Grid 1 Accent 3" w:uiPriority="67"/>
+    <w:lsdException w:name="Medium Grid 2 Accent 3" w:uiPriority="68"/>
+    <w:lsdException w:name="Medium Grid 3 Accent 3" w:uiPriority="69"/>
+    <w:lsdException w:name="Dark List Accent 3" w:uiPriority="70"/>
+    <w:lsdException w:name="Colorful Shading Accent 3" w:uiPriority="71"/>
+    <w:lsdException w:name="Colorful List Accent 3" w:uiPriority="72"/>
+    <w:lsdException w:name="Colorful Grid Accent 3" w:uiPriority="73"/>
+    <w:lsdException w:name="Light Shading Accent 4" w:uiPriority="60"/>
+    <w:lsdException w:name="Light List Accent 4" w:uiPriority="61"/>
+    <w:lsdException w:name="Light Grid Accent 4" w:uiPriority="62"/>
+    <w:lsdException w:name="Medium Shading 1 Accent 4" w:uiPriority="63"/>
+    <w:lsdException w:name="Medium Shading 2 Accent 4" w:uiPriority="64"/>
+    <w:lsdException w:name="Medium List 1 Accent 4" w:uiPriority="65"/>
+    <w:lsdException w:name="Medium List 2 Accent 4" w:uiPriority="66"/>
+    <w:lsdException w:name="Medium Grid 1 Accent 4" w:uiPriority="67"/>
+    <w:lsdException w:name="Medium Grid 2 Accent 4" w:uiPriority="68"/>
+    <w:lsdException w:name="Medium Grid 3 Accent 4" w:uiPriority="69"/>
+    <w:lsdException w:name="Dark List Accent 4" w:uiPriority="70"/>
+    <w:lsdException w:name="Colorful Shading Accent 4" w:uiPriority="71"/>
+    <w:lsdException w:name="Colorful List Accent 4" w:uiPriority="72"/>
+    <w:lsdException w:name="Colorful Grid Accent 4" w:uiPriority="73"/>
+    <w:lsdException w:name="Light Shading Accent 5" w:uiPriority="60"/>
+    <w:lsdException w:name="Light List Accent 5" w:uiPriority="61"/>
+    <w:lsdException w:name="Light Grid Accent 5" w:uiPriority="62"/>
+    <w:lsdException w:name="Medium Shading 1 Accent 5" w:uiPriority="63"/>
+    <w:lsdException w:name="Medium Shading 2 Accent 5" w:uiPriority="64"/>
+    <w:lsdException w:name="Medium List 1 Accent 5" w:uiPriority="65"/>
+    <w:lsdException w:name="Medium List 2 Accent 5" w:uiPriority="66"/>
+    <w:lsdException w:name="Medium Grid 1 Accent 5" w:uiPriority="67"/>
+    <w:lsdException w:name="Medium Grid 2 Accent 5" w:uiPriority="68"/>
+    <w:lsdException w:name="Medium Grid 3 Accent 5" w:uiPriority="69"/>
+    <w:lsdException w:name="Dark List Accent 5" w:uiPriority="70"/>
+    <w:lsdException w:name="Colorful Shading Accent 5" w:uiPriority="71"/>
+    <w:lsdException w:name="Colorful List Accent 5" w:uiPriority="72"/>
+    <w:lsdException w:name="Colorful Grid Accent 5" w:uiPriority="73"/>
+    <w:lsdException w:name="Light Shading Accent 6" w:uiPriority="60"/>
+    <w:lsdException w:name="Light List Accent 6" w:uiPriority="61"/>
+    <w:lsdException w:name="Light Grid Accent 6" w:uiPriority="62"/>
+    <w:lsdException w:name="Medium Shading 1 Accent 6" w:uiPriority="63"/>
+    <w:lsdException w:name="Medium Shading 2 Accent 6" w:uiPriority="64"/>
+    <w:lsdException w:name="Medium List 1 Accent 6" w:uiPriority="65"/>
+    <w:lsdException w:name="Medium List 2 Accent 6" w:uiPriority="66"/>
+    <w:lsdException w:name="Medium Grid 1 Accent 6" w:uiPriority="67"/>
+    <w:lsdException w:name="Medium Grid 2 Accent 6" w:uiPriority="68"/>
+    <w:lsdException w:name="Medium Grid 3 Accent 6" w:uiPriority="69"/>
+    <w:lsdException w:name="Dark List Accent 6" w:uiPriority="70"/>
+    <w:lsdException w:name="Colorful Shading Accent 6" w:uiPriority="71"/>
+    <w:lsdException w:name="Colorful List Accent 6" w:uiPriority="72"/>
+    <w:lsdException w:name="Colorful Grid Accent 6" w:uiPriority="73"/>
+    <w:lsdException w:name="Subtle Emphasis" w:uiPriority="19" w:qFormat="1"/>
+    <w:lsdException w:name="Intense Emphasis" w:uiPriority="21" w:qFormat="1"/>
+    <w:lsdException w:name="Subtle Reference" w:uiPriority="31" w:qFormat="1"/>
+    <w:lsdException w:name="Intense Reference" w:uiPriority="32" w:qFormat="1"/>
+    <w:lsdException w:name="Book Title" w:uiPriority="33" w:qFormat="1"/>
+    <w:lsdException w:name="Bibliography" w:semiHidden="1" w:uiPriority="37" w:unhideWhenUsed="1"/>
+    <w:lsdException w:name="TOC Heading" w:semiHidden="1" w:uiPriority="39" w:unhideWhenUsed="1" w:qFormat="1"/>
+    <w:lsdException w:name="Plain Table 1" w:uiPriority="41"/>
+    <w:lsdException w:name="Plain Table 2" w:uiPriority="42"/>
+    <w:lsdException w:name="Plain Table 3" w:uiPriority="43"/>
+    <w:lsdException w:name="Plain Table 4" w:uiPriority="44"/>
+    <w:lsdException w:name="Plain Table 5" w:uiPriority="45"/>
+    <w:lsdException w:name="Grid Table Light" w:uiPriority="40"/>
+    <w:lsdException w:name="Grid Table 1 Light" w:uiPriority="46"/>
+    <w:lsdException w:name="Grid Table 2" w:uiPriority="47"/>
+    <w:lsdException w:name="Grid Table 3" w:uiPriority="48"/>
+    <w:lsdException w:name="Grid Table 4" w:uiPriority="49"/>
+    <w:lsdException w:name="Grid Table 5 Dark" w:uiPriority="50"/>
+    <w:lsdException w:name="Grid Table 6 Colorful" w:uiPriority="51"/>
+    <w:lsdException w:name="Grid Table 7 Colorful" w:uiPriority="52"/>
+    <w:lsdException w:name="Grid Table 1 Light Accent 1" w:uiPriority="46"/>
+    <w:lsdException w:name="Grid Table 2 Accent 1" w:uiPriority="47"/>
+    <w:lsdException w:name="Grid Table 3 Accent 1" w:uiPriority="48"/>
+    <w:lsdException w:name="Grid Table 4 Accent 1" w:uiPriority="49"/>
+    <w:lsdException w:name="Grid Table 5 Dark Accent 1" w:uiPriority="50"/>
+    <w:lsdException w:name="Grid Table 6 Colorful Accent 1" w:uiPriority="51"/>
+    <w:lsdException w:name="Grid Table 7 Colorful Accent 1" w:uiPriority="52"/>
+    <w:lsdException w:name="Grid Table 1 Light Accent 2" w:uiPriority="46"/>
+    <w:lsdException w:name="Grid Table 2 Accent 2" w:uiPriority="47"/>
+    <w:lsdException w:name="Grid Table 3 Accent 2" w:uiPriority="48"/>
+    <w:lsdException w:name="Grid Table 4 Accent 2" w:uiPriority="49"/>
+    <w:lsdException w:name="Grid Table 5 Dark Accent 2" w:uiPriority="50"/>
+    <w:lsdException w:name="Grid Table 6 Colorful Accent 2" w:uiPriority="51"/>
+    <w:lsdException w:name="Grid Table 7 Colorful Accent 2" w:uiPriority="52"/>
+    <w:lsdException w:name="Grid Table 1 Light Accent 3" w:uiPriority="46"/>
+    <w:lsdException w:name="Grid Table 2 Accent 3" w:uiPriority="47"/>
+    <w:lsdException w:name="Grid Table 3 Accent 3" w:uiPriority="48"/>
+    <w:lsdException w:name="Grid Table 4 Accent 3" w:uiPriority="49"/>
+    <w:lsdException w:name="Grid Table 5 Dark Accent 3" w:uiPriority="50"/>
+    <w:lsdException w:name="Grid Table 6 Colorful Accent 3" w:uiPriority="51"/>
+    <w:lsdException w:name="Grid Table 7 Colorful Accent 3" w:uiPriority="52"/>
+    <w:lsdException w:name="Grid Table 1 Light Accent 4" w:uiPriority="46"/>
+    <w:lsdException w:name="Grid Table 2 Accent 4" w:uiPriority="47"/>
+    <w:lsdException w:name="Grid Table 3 Accent 4" w:uiPriority="48"/>
+    <w:lsdException w:name="Grid Table 4 Accent 4" w:uiPriority="49"/>
+    <w:lsdException w:name="Grid Table 5 Dark Accent 4" w:uiPriority="50"/>
+    <w:lsdException w:name="Grid Table 6 Colorful Accent 4" w:uiPriority="51"/>
+    <w:lsdException w:name="Grid Table 7 Colorful Accent 4" w:uiPriority="52"/>
+    <w:lsdException w:name="Grid Table 1 Light Accent 5" w:uiPriority="46"/>
+    <w:lsdException w:name="Grid Table 2 Accent 5" w:uiPriority="47"/>
+    <w:lsdException w:name="Grid Table 3 Accent 5" w:uiPriority="48"/>
+    <w:lsdException w:name="Grid Table 4 Accent 5" w:uiPriority="49"/>
+    <w:lsdException w:name="Grid Table 5 Dark Accent 5" w:uiPriority="50"/>
+    <w:lsdException w:name="Grid Table 6 Colorful Accent 5" w:uiPriority="51"/>
+    <w:lsdException w:name="Grid Table 7 Colorful Accent 5" w:uiPriority="52"/>
+    <w:lsdException w:name="Grid Table 1 Light Accent 6" w:uiPriority="46"/>
+    <w:lsdException w:name="Grid Table 2 Accent 6" w:uiPriority="47"/>
+    <w:lsdException w:name="Grid Table 3 Accent 6" w:uiPriority="48"/>
+    <w:lsdException w:name="Grid Table 4 Accent 6" w:uiPriority="49"/>
+    <w:lsdException w:name="Grid Table 5 Dark Accent 6" w:uiPriority="50"/>
+    <w:lsdException w:name="Grid Table 6 Colorful Accent 6" w:uiPriority="51"/>
+    <w:lsdException w:name="Grid Table 7 Colorful Accent 6" w:uiPriority="52"/>
+    <w:lsdException w:name="List Table 1 Light" w:uiPriority="46"/>
+    <w:lsdException w:name="List Table 2" w:uiPriority="47"/>
+    <w:lsdException w:name="List Table 3" w:uiPriority="48"/>
+    <w:lsdException w:name="List Table 4" w:uiPriority="49"/>
+    <w:lsdException w:name="List Table 5 Dark" w:uiPriority="50"/>
+    <w:lsdException w:name="List Table 6 Colorful" w:uiPriority="51"/>
+    <w:lsdException w:name="List Table 7 Colorful" w:uiPriority="52"/>
+    <w:lsdException w:name="List Table 1 Light Accent 1" w:uiPriority="46"/>
+    <w:lsdException w:name="List Table 2 Accent 1" w:uiPriority="47"/>
+    <w:lsdException w:name="List Table 3 Accent 1" w:uiPriority="48"/>
+    <w:lsdException w:name="List Table 4 Accent 1" w:uiPriority="49"/>
+    <w:lsdException w:name="List Table 5 Dark Accent 1" w:uiPriority="50"/>
+    <w:lsdException w:name="List Table 6 Colorful Accent 1" w:uiPriority="51"/>
+    <w:lsdException w:name="List Table 7 Colorful Accent 1" w:uiPriority="52"/>
+    <w:lsdException w:name="List Table 1 Light Accent 2" w:uiPriority="46"/>
+    <w:lsdException w:name="List Table 2 Accent 2" w:uiPriority="47"/>
+    <w:lsdException w:name="List Table 3 Accent 2" w:uiPriority="48"/>
+    <w:lsdException w:name="List Table 4 Accent 2" w:uiPriority="49"/>
+    <w:lsdException w:name="List Table 5 Dark Accent 2" w:uiPriority="50"/>
+    <w:lsdException w:name="List Table 6 Colorful Accent 2" w:uiPriority="51"/>
+    <w:lsdException w:name="List Table 7 Colorful Accent 2" w:uiPriority="52"/>
+    <w:lsdException w:name="List Table 1 Light Accent 3" w:uiPriority="46"/>
+    <w:lsdException w:name="List Table 2 Accent 3" w:uiPriority="47"/>
+    <w:lsdException w:name="List Table 3 Accent 3" w:uiPriority="48"/>
+    <w:lsdException w:name="List Table 4 Accent 3" w:uiPriority="49"/>
+    <w:lsdException w:name="List Table 5 Dark Accent 3" w:uiPriority="50"/>
+    <w:lsdException w:name="List Table 6 Colorful Accent 3" w:uiPriority="51"/>
+    <w:lsdException w:name="List Table 7 Colorful Accent 3" w:uiPriority="52"/>
+    <w:lsdException w:name="List Table 1 Light Accent 4" w:uiPriority="46"/>
+    <w:lsdException w:name="List Table 2 Accent 4" w:uiPriority="47"/>
+    <w:lsdException w:name="List Table 3 Accent 4" w:uiPriority="48"/>
+    <w:lsdException w:name="List Table 4 Accent 4" w:uiPriority="49"/>
+    <w:lsdException w:name="List Table 5 Dark Accent 4" w:uiPriority="50"/>
+    <w:lsdException w:name="List Table 6 Colorful Accent 4" w:uiPriority="51"/>
+    <w:lsdException w:name="List Table 7 Colorful Accent 4" w:uiPriority="52"/>
+    <w:lsdException w:name="List Table 1 Light Accent 5" w:uiPriority="46"/>
+    <w:lsdException w:name="List Table 2 Accent 5" w:uiPriority="47"/>
+    <w:lsdException w:name="List Table 3 Accent 5" w:uiPriority="48"/>
+    <w:lsdException w:name="List Table 4 Accent 5" w:uiPriority="49"/>
+    <w:lsdException w:name="List Table 5 Dark Accent 5" w:uiPriority="50"/>
+    <w:lsdException w:name="List Table 6 Colorful Accent 5" w:uiPriority="51"/>
+    <w:lsdException w:name="List Table 7 Colorful Accent 5" w:uiPriority="52"/>
+    <w:lsdException w:name="List Table 1 Light Accent 6" w:uiPriority="46"/>
+    <w:lsdException w:name="List Table 2 Accent 6" w:uiPriority="47"/>
+    <w:lsdException w:name="List Table 3 Accent 6" w:uiPriority="48"/>
+    <w:lsdException w:name="List Table 4 Accent 6" w:uiPriority="49"/>
+    <w:lsdException w:name="List Table 5 Dark Accent 6" w:uiPriority="50"/>
+    <w:lsdException w:name="List Table 6 Colorful Accent 6" w:uiPriority="51"/>
+    <w:lsdException w:name="List Table 7 Colorful Accent 6" w:uiPriority="52"/>
+    <w:lsdException w:name="Mention" w:semiHidden="1" w:unhideWhenUsed="1"/>
+    <w:lsdException w:name="Smart Hyperlink" w:semiHidden="1" w:unhideWhenUsed="1"/>
+    <w:lsdException w:name="Hashtag" w:semiHidden="1" w:unhideWhenUsed="1"/>
+    <w:lsdException w:name="Unresolved Mention" w:semiHidden="1" w:unhideWhenUsed="1"/>
+  </w:latentStyles>
+  <w:style w:type="paragraph" w:default="1" w:styleId="Normal">
+    <w:name w:val="Normal"/>
+    <w:qFormat/>
+    <w:pPr>
+      <w:bidi/>
+    </w:pPr>
+  </w:style>
+  <w:style w:type="character" w:default="1" w:styleId="DefaultParagraphFont">
+    <w:name w:val="Default Paragraph Font"/>
+    <w:uiPriority w:val="1"/>
+    <w:semiHidden/>
+    <w:unhideWhenUsed/>
+  </w:style>
+  <w:style w:type="table" w:default="1" w:styleId="TableNormal">
+    <w:name w:val="Normal Table"/>
+    <w:uiPriority w:val="99"/>
+    <w:semiHidden/>
+    <w:unhideWhenUsed/>
+    <w:tblPr>
+      <w:tblInd w:w="0" w:type="dxa"/>
+      <w:tblCellMar>
+        <w:top w:w="0" w:type="dxa"/>
+        <w:left w:w="108" w:type="dxa"/>
+        <w:bottom w:w="0" w:type="dxa"/>
+        <w:right w:w="108" w:type="dxa"/>
+      </w:tblCellMar>
+    </w:tblPr>
+  </w:style>
+  <w:style w:type="numbering" w:default="1" w:styleId="NoList">
+    <w:name w:val="No List"/>
+    <w:uiPriority w:val="99"/>
+    <w:semiHidden/>
+    <w:unhideWhenUsed/>
+  </w:style>
+  <w:style w:type="character" w:styleId="PlaceholderText">
+    <w:name w:val="Placeholder Text"/>
+    <w:basedOn w:val="DefaultParagraphFont"/>
+    <w:uiPriority w:val="99"/>
+    <w:semiHidden/>
+    <w:rsid w:val="00A36534"/>
+    <w:rPr>
+      <w:color w:val="808080"/>
+    </w:rPr>
+  </w:style>
+</w:styles>
+</file>
+
+<file path=word/glossary/webSettings.xml><?xml version="1.0" encoding="utf-8"?>
+<w:webSettings xmlns:mc="http://schemas.openxmlformats.org/markup-compatibility/2006" xmlns:r="http://schemas.openxmlformats.org/officeDocument/2006/relationships" xmlns:w="http://schemas.openxmlformats.org/wordprocessingml/2006/main" xmlns:w14="http://schemas.microsoft.com/office/word/2010/wordml" xmlns:w15="http://schemas.microsoft.com/office/word/2012/wordml" xmlns:w16cid="http://schemas.microsoft.com/office/word/2016/wordml/cid" xmlns:w16se="http://schemas.microsoft.com/office/word/2015/wordml/symex" mc:Ignorable="w14 w15 w16se w16cid">
+  <w:optimizeForBrowser/>
+  <w:allowPNG/>
+</w:webSettings>
+</file>
+
 <file path=word/theme/theme1.xml><?xml version="1.0" encoding="utf-8"?>
 <a:theme xmlns:a="http://schemas.openxmlformats.org/drawingml/2006/main" name="Office Theme">
   <a:themeElements>
@@ -16895,7 +17479,7 @@
 </file>
 
 <file path=customXml/itemProps1.xml><?xml version="1.0" encoding="utf-8"?>
-<ds:datastoreItem xmlns:ds="http://schemas.openxmlformats.org/officeDocument/2006/customXml" ds:itemID="{1B1021E2-3984-4468-9352-C1F8359021BE}">
+<ds:datastoreItem xmlns:ds="http://schemas.openxmlformats.org/officeDocument/2006/customXml" ds:itemID="{6E7687C5-D329-467F-9B07-2C60C16009D7}">
   <ds:schemaRefs>
     <ds:schemaRef ds:uri="http://schemas.openxmlformats.org/officeDocument/2006/bibliography"/>
   </ds:schemaRefs>

</xml_diff>

<commit_message>
Added graph to pdf, now finished
</commit_message>
<xml_diff>
--- a/Ex 2 theoretical.docx
+++ b/Ex 2 theoretical.docx
@@ -9,12 +9,7 @@
         <w:jc w:val="center"/>
       </w:pPr>
       <w:r>
-        <w:t>Ma</w:t>
-      </w:r>
-      <w:bookmarkStart w:id="0" w:name="_GoBack"/>
-      <w:bookmarkEnd w:id="0"/>
-      <w:r>
-        <w:t xml:space="preserve">chine Learning - Exercise </w:t>
+        <w:t xml:space="preserve">Machine Learning - Exercise </w:t>
       </w:r>
       <w:r>
         <w:t>2</w:t>
@@ -467,11 +462,11 @@
         <w:pStyle w:val="Heading1"/>
         <w:bidi w:val="0"/>
       </w:pPr>
-      <w:bookmarkStart w:id="1" w:name="_Toc511063268"/>
+      <w:bookmarkStart w:id="0" w:name="_Toc511063268"/>
       <w:r>
         <w:t>Multiclass Logistic Regression</w:t>
       </w:r>
-      <w:bookmarkEnd w:id="1"/>
+      <w:bookmarkEnd w:id="0"/>
       <w:r>
         <w:t xml:space="preserve"> </w:t>
       </w:r>
@@ -1898,19 +1893,7 @@
               <w:rPr>
                 <w:rFonts w:ascii="Cambria Math" w:hAnsi="Cambria Math"/>
               </w:rPr>
-              <m:t>-</m:t>
-            </m:r>
-            <m:r>
-              <w:rPr>
-                <w:rFonts w:ascii="Cambria Math" w:hAnsi="Cambria Math"/>
-              </w:rPr>
-              <m:t>b</m:t>
-            </m:r>
-            <m:r>
-              <w:rPr>
-                <w:rFonts w:ascii="Cambria Math" w:hAnsi="Cambria Math"/>
-              </w:rPr>
-              <m:t>+</m:t>
+              <m:t>-b+</m:t>
             </m:r>
             <m:r>
               <m:rPr>
@@ -15839,11 +15822,18 @@
         <w:pStyle w:val="Heading1"/>
         <w:bidi w:val="0"/>
       </w:pPr>
-      <w:bookmarkStart w:id="2" w:name="_Toc511063269"/>
+      <w:bookmarkStart w:id="1" w:name="_Toc511063269"/>
       <w:r>
         <w:lastRenderedPageBreak/>
         <w:t>Practical Part – Graph</w:t>
       </w:r>
+      <w:bookmarkEnd w:id="1"/>
+    </w:p>
+    <w:p>
+      <w:pPr>
+        <w:bidi w:val="0"/>
+      </w:pPr>
+      <w:bookmarkStart w:id="2" w:name="_GoBack"/>
       <w:bookmarkEnd w:id="2"/>
     </w:p>
     <w:p>
@@ -15855,10 +15845,10 @@
           <w:noProof/>
         </w:rPr>
         <w:drawing>
-          <wp:inline distT="0" distB="0" distL="0" distR="0" wp14:anchorId="681B8BF2" wp14:editId="3556613C">
-            <wp:extent cx="5274310" cy="3453765"/>
-            <wp:effectExtent l="0" t="0" r="2540" b="0"/>
-            <wp:docPr id="1" name="Picture 1"/>
+          <wp:inline distT="0" distB="0" distL="0" distR="0" wp14:anchorId="377E1EBA" wp14:editId="4E6A3ACA">
+            <wp:extent cx="4925695" cy="3689985"/>
+            <wp:effectExtent l="0" t="0" r="8255" b="5715"/>
+            <wp:docPr id="2" name="Picture 2"/>
             <wp:cNvGraphicFramePr>
               <a:graphicFrameLocks xmlns:a="http://schemas.openxmlformats.org/drawingml/2006/main" noChangeAspect="1"/>
             </wp:cNvGraphicFramePr>
@@ -15866,23 +15856,36 @@
               <a:graphicData uri="http://schemas.openxmlformats.org/drawingml/2006/picture">
                 <pic:pic xmlns:pic="http://schemas.openxmlformats.org/drawingml/2006/picture">
                   <pic:nvPicPr>
-                    <pic:cNvPr id="1" name=""/>
-                    <pic:cNvPicPr/>
+                    <pic:cNvPr id="0" name="Picture 1"/>
+                    <pic:cNvPicPr>
+                      <a:picLocks noChangeAspect="1" noChangeArrowheads="1"/>
+                    </pic:cNvPicPr>
                   </pic:nvPicPr>
                   <pic:blipFill>
-                    <a:blip r:embed="rId6"/>
+                    <a:blip r:embed="rId6">
+                      <a:extLst>
+                        <a:ext uri="{28A0092B-C50C-407E-A947-70E740481C1C}">
+                          <a14:useLocalDpi xmlns:a14="http://schemas.microsoft.com/office/drawing/2010/main" val="0"/>
+                        </a:ext>
+                      </a:extLst>
+                    </a:blip>
+                    <a:srcRect/>
                     <a:stretch>
                       <a:fillRect/>
                     </a:stretch>
                   </pic:blipFill>
-                  <pic:spPr>
+                  <pic:spPr bwMode="auto">
                     <a:xfrm>
                       <a:off x="0" y="0"/>
-                      <a:ext cx="5274310" cy="3453765"/>
+                      <a:ext cx="4925695" cy="3689985"/>
                     </a:xfrm>
                     <a:prstGeom prst="rect">
                       <a:avLst/>
                     </a:prstGeom>
+                    <a:noFill/>
+                    <a:ln>
+                      <a:noFill/>
+                    </a:ln>
                   </pic:spPr>
                 </pic:pic>
               </a:graphicData>
@@ -16647,538 +16650,6 @@
 </w:styles>
 </file>
 
-<file path=word/glossary/document.xml><?xml version="1.0" encoding="utf-8"?>
-<w:glossaryDocument xmlns:wpc="http://schemas.microsoft.com/office/word/2010/wordprocessingCanvas" xmlns:cx="http://schemas.microsoft.com/office/drawing/2014/chartex" xmlns:cx1="http://schemas.microsoft.com/office/drawing/2015/9/8/chartex" xmlns:cx2="http://schemas.microsoft.com/office/drawing/2015/10/21/chartex" xmlns:cx3="http://schemas.microsoft.com/office/drawing/2016/5/9/chartex" xmlns:cx4="http://schemas.microsoft.com/office/drawing/2016/5/10/chartex" xmlns:cx5="http://schemas.microsoft.com/office/drawing/2016/5/11/chartex" xmlns:cx6="http://schemas.microsoft.com/office/drawing/2016/5/12/chartex" xmlns:cx7="http://schemas.microsoft.com/office/drawing/2016/5/13/chartex" xmlns:cx8="http://schemas.microsoft.com/office/drawing/2016/5/14/chartex" xmlns:mc="http://schemas.openxmlformats.org/markup-compatibility/2006" xmlns:aink="http://schemas.microsoft.com/office/drawing/2016/ink" xmlns:am3d="http://schemas.microsoft.com/office/drawing/2017/model3d" xmlns:o="urn:schemas-microsoft-com:office:office" xmlns:r="http://schemas.openxmlformats.org/officeDocument/2006/relationships" xmlns:m="http://schemas.openxmlformats.org/officeDocument/2006/math" xmlns:v="urn:schemas-microsoft-com:vml" xmlns:wp14="http://schemas.microsoft.com/office/word/2010/wordprocessingDrawing" xmlns:wp="http://schemas.openxmlformats.org/drawingml/2006/wordprocessingDrawing" xmlns:w10="urn:schemas-microsoft-com:office:word" xmlns:w="http://schemas.openxmlformats.org/wordprocessingml/2006/main" xmlns:w14="http://schemas.microsoft.com/office/word/2010/wordml" xmlns:w15="http://schemas.microsoft.com/office/word/2012/wordml" xmlns:w16cid="http://schemas.microsoft.com/office/word/2016/wordml/cid" xmlns:w16se="http://schemas.microsoft.com/office/word/2015/wordml/symex" xmlns:wpg="http://schemas.microsoft.com/office/word/2010/wordprocessingGroup" xmlns:wpi="http://schemas.microsoft.com/office/word/2010/wordprocessingInk" xmlns:wne="http://schemas.microsoft.com/office/word/2006/wordml" xmlns:wps="http://schemas.microsoft.com/office/word/2010/wordprocessingShape" mc:Ignorable="w14 w15 w16se w16cid wp14"/>
-</file>
-
-<file path=word/glossary/fontTable.xml><?xml version="1.0" encoding="utf-8"?>
-<w:fonts xmlns:mc="http://schemas.openxmlformats.org/markup-compatibility/2006" xmlns:r="http://schemas.openxmlformats.org/officeDocument/2006/relationships" xmlns:w="http://schemas.openxmlformats.org/wordprocessingml/2006/main" xmlns:w14="http://schemas.microsoft.com/office/word/2010/wordml" xmlns:w15="http://schemas.microsoft.com/office/word/2012/wordml" xmlns:w16cid="http://schemas.microsoft.com/office/word/2016/wordml/cid" xmlns:w16se="http://schemas.microsoft.com/office/word/2015/wordml/symex" mc:Ignorable="w14 w15 w16se w16cid">
-  <w:font w:name="Times New Roman">
-    <w:panose1 w:val="02020603050405020304"/>
-    <w:charset w:val="00"/>
-    <w:family w:val="roman"/>
-    <w:pitch w:val="variable"/>
-    <w:sig w:usb0="E0002EFF" w:usb1="C000785B" w:usb2="00000009" w:usb3="00000000" w:csb0="000001FF" w:csb1="00000000"/>
-  </w:font>
-  <w:font w:name="Calibri">
-    <w:panose1 w:val="020F0502020204030204"/>
-    <w:charset w:val="00"/>
-    <w:family w:val="swiss"/>
-    <w:pitch w:val="variable"/>
-    <w:sig w:usb0="E0002AFF" w:usb1="C000247B" w:usb2="00000009" w:usb3="00000000" w:csb0="000001FF" w:csb1="00000000"/>
-  </w:font>
-  <w:font w:name="Arial">
-    <w:panose1 w:val="020B0604020202020204"/>
-    <w:charset w:val="00"/>
-    <w:family w:val="swiss"/>
-    <w:pitch w:val="variable"/>
-    <w:sig w:usb0="E0002EFF" w:usb1="C0007843" w:usb2="00000009" w:usb3="00000000" w:csb0="000001FF" w:csb1="00000000"/>
-  </w:font>
-  <w:font w:name="Calibri Light">
-    <w:panose1 w:val="020F0302020204030204"/>
-    <w:charset w:val="00"/>
-    <w:family w:val="swiss"/>
-    <w:pitch w:val="variable"/>
-    <w:sig w:usb0="E0002AFF" w:usb1="C000247B" w:usb2="00000009" w:usb3="00000000" w:csb0="000001FF" w:csb1="00000000"/>
-  </w:font>
-  <w:font w:name="Cambria Math">
-    <w:panose1 w:val="02040503050406030204"/>
-    <w:charset w:val="00"/>
-    <w:family w:val="roman"/>
-    <w:pitch w:val="variable"/>
-    <w:sig w:usb0="E00006FF" w:usb1="420024FF" w:usb2="02000000" w:usb3="00000000" w:csb0="0000019F" w:csb1="00000000"/>
-  </w:font>
-</w:fonts>
-</file>
-
-<file path=word/glossary/settings.xml><?xml version="1.0" encoding="utf-8"?>
-<w:settings xmlns:mc="http://schemas.openxmlformats.org/markup-compatibility/2006" xmlns:o="urn:schemas-microsoft-com:office:office" xmlns:r="http://schemas.openxmlformats.org/officeDocument/2006/relationships" xmlns:m="http://schemas.openxmlformats.org/officeDocument/2006/math" xmlns:v="urn:schemas-microsoft-com:vml" xmlns:w10="urn:schemas-microsoft-com:office:word" xmlns:w="http://schemas.openxmlformats.org/wordprocessingml/2006/main" xmlns:w14="http://schemas.microsoft.com/office/word/2010/wordml" xmlns:w15="http://schemas.microsoft.com/office/word/2012/wordml" xmlns:w16cid="http://schemas.microsoft.com/office/word/2016/wordml/cid" xmlns:w16se="http://schemas.microsoft.com/office/word/2015/wordml/symex" xmlns:sl="http://schemas.openxmlformats.org/schemaLibrary/2006/main" mc:Ignorable="w14 w15 w16se w16cid">
-  <w:view w:val="normal"/>
-  <w:defaultTabStop w:val="720"/>
-  <w:characterSpacingControl w:val="doNotCompress"/>
-  <w:compat>
-    <w:useFELayout/>
-    <w:compatSetting w:name="compatibilityMode" w:uri="http://schemas.microsoft.com/office/word" w:val="15"/>
-    <w:compatSetting w:name="overrideTableStyleFontSizeAndJustification" w:uri="http://schemas.microsoft.com/office/word" w:val="1"/>
-    <w:compatSetting w:name="enableOpenTypeFeatures" w:uri="http://schemas.microsoft.com/office/word" w:val="1"/>
-    <w:compatSetting w:name="doNotFlipMirrorIndents" w:uri="http://schemas.microsoft.com/office/word" w:val="1"/>
-    <w:compatSetting w:name="differentiateMultirowTableHeaders" w:uri="http://schemas.microsoft.com/office/word" w:val="1"/>
-    <w:compatSetting w:name="useWord2013TrackBottomHyphenation" w:uri="http://schemas.microsoft.com/office/word" w:val="0"/>
-  </w:compat>
-  <w:rsids>
-    <w:rsidRoot w:val="00A36534"/>
-    <w:rsid w:val="00333508"/>
-    <w:rsid w:val="00A36534"/>
-  </w:rsids>
-  <m:mathPr>
-    <m:mathFont m:val="Cambria Math"/>
-    <m:brkBin m:val="before"/>
-    <m:brkBinSub m:val="--"/>
-    <m:smallFrac m:val="0"/>
-    <m:dispDef/>
-    <m:lMargin m:val="0"/>
-    <m:rMargin m:val="0"/>
-    <m:defJc m:val="centerGroup"/>
-    <m:wrapIndent m:val="1440"/>
-    <m:intLim m:val="subSup"/>
-    <m:naryLim m:val="undOvr"/>
-  </m:mathPr>
-  <w:themeFontLang w:val="en-US" w:bidi="he-IL"/>
-  <w:clrSchemeMapping w:bg1="light1" w:t1="dark1" w:bg2="light2" w:t2="dark2" w:accent1="accent1" w:accent2="accent2" w:accent3="accent3" w:accent4="accent4" w:accent5="accent5" w:accent6="accent6" w:hyperlink="hyperlink" w:followedHyperlink="followedHyperlink"/>
-  <w:decimalSymbol w:val="."/>
-  <w:listSeparator w:val=","/>
-  <w15:chartTrackingRefBased/>
-</w:settings>
-</file>
-
-<file path=word/glossary/styles.xml><?xml version="1.0" encoding="utf-8"?>
-<w:styles xmlns:mc="http://schemas.openxmlformats.org/markup-compatibility/2006" xmlns:r="http://schemas.openxmlformats.org/officeDocument/2006/relationships" xmlns:w="http://schemas.openxmlformats.org/wordprocessingml/2006/main" xmlns:w14="http://schemas.microsoft.com/office/word/2010/wordml" xmlns:w15="http://schemas.microsoft.com/office/word/2012/wordml" xmlns:w16cid="http://schemas.microsoft.com/office/word/2016/wordml/cid" xmlns:w16se="http://schemas.microsoft.com/office/word/2015/wordml/symex" mc:Ignorable="w14 w15 w16se w16cid">
-  <w:docDefaults>
-    <w:rPrDefault>
-      <w:rPr>
-        <w:rFonts w:asciiTheme="minorHAnsi" w:eastAsiaTheme="minorEastAsia" w:hAnsiTheme="minorHAnsi" w:cstheme="minorBidi"/>
-        <w:sz w:val="22"/>
-        <w:szCs w:val="22"/>
-        <w:lang w:val="en-US" w:eastAsia="en-US" w:bidi="he-IL"/>
-      </w:rPr>
-    </w:rPrDefault>
-    <w:pPrDefault>
-      <w:pPr>
-        <w:spacing w:after="160" w:line="259" w:lineRule="auto"/>
-      </w:pPr>
-    </w:pPrDefault>
-  </w:docDefaults>
-  <w:latentStyles w:defLockedState="0" w:defUIPriority="99" w:defSemiHidden="0" w:defUnhideWhenUsed="0" w:defQFormat="0" w:count="375">
-    <w:lsdException w:name="Normal" w:uiPriority="0" w:qFormat="1"/>
-    <w:lsdException w:name="heading 1" w:uiPriority="9" w:qFormat="1"/>
-    <w:lsdException w:name="heading 2" w:semiHidden="1" w:uiPriority="9" w:unhideWhenUsed="1" w:qFormat="1"/>
-    <w:lsdException w:name="heading 3" w:semiHidden="1" w:uiPriority="9" w:unhideWhenUsed="1" w:qFormat="1"/>
-    <w:lsdException w:name="heading 4" w:semiHidden="1" w:uiPriority="9" w:unhideWhenUsed="1" w:qFormat="1"/>
-    <w:lsdException w:name="heading 5" w:semiHidden="1" w:uiPriority="9" w:unhideWhenUsed="1" w:qFormat="1"/>
-    <w:lsdException w:name="heading 6" w:semiHidden="1" w:uiPriority="9" w:unhideWhenUsed="1" w:qFormat="1"/>
-    <w:lsdException w:name="heading 7" w:semiHidden="1" w:uiPriority="9" w:unhideWhenUsed="1" w:qFormat="1"/>
-    <w:lsdException w:name="heading 8" w:semiHidden="1" w:uiPriority="9" w:unhideWhenUsed="1" w:qFormat="1"/>
-    <w:lsdException w:name="heading 9" w:semiHidden="1" w:uiPriority="9" w:unhideWhenUsed="1" w:qFormat="1"/>
-    <w:lsdException w:name="index 1" w:semiHidden="1" w:unhideWhenUsed="1"/>
-    <w:lsdException w:name="index 2" w:semiHidden="1" w:unhideWhenUsed="1"/>
-    <w:lsdException w:name="index 3" w:semiHidden="1" w:unhideWhenUsed="1"/>
-    <w:lsdException w:name="index 4" w:semiHidden="1" w:unhideWhenUsed="1"/>
-    <w:lsdException w:name="index 5" w:semiHidden="1" w:unhideWhenUsed="1"/>
-    <w:lsdException w:name="index 6" w:semiHidden="1" w:unhideWhenUsed="1"/>
-    <w:lsdException w:name="index 7" w:semiHidden="1" w:unhideWhenUsed="1"/>
-    <w:lsdException w:name="index 8" w:semiHidden="1" w:unhideWhenUsed="1"/>
-    <w:lsdException w:name="index 9" w:semiHidden="1" w:unhideWhenUsed="1"/>
-    <w:lsdException w:name="toc 1" w:semiHidden="1" w:uiPriority="39" w:unhideWhenUsed="1"/>
-    <w:lsdException w:name="toc 2" w:semiHidden="1" w:uiPriority="39" w:unhideWhenUsed="1"/>
-    <w:lsdException w:name="toc 3" w:semiHidden="1" w:uiPriority="39" w:unhideWhenUsed="1"/>
-    <w:lsdException w:name="toc 4" w:semiHidden="1" w:uiPriority="39" w:unhideWhenUsed="1"/>
-    <w:lsdException w:name="toc 5" w:semiHidden="1" w:uiPriority="39" w:unhideWhenUsed="1"/>
-    <w:lsdException w:name="toc 6" w:semiHidden="1" w:uiPriority="39" w:unhideWhenUsed="1"/>
-    <w:lsdException w:name="toc 7" w:semiHidden="1" w:uiPriority="39" w:unhideWhenUsed="1"/>
-    <w:lsdException w:name="toc 8" w:semiHidden="1" w:uiPriority="39" w:unhideWhenUsed="1"/>
-    <w:lsdException w:name="toc 9" w:semiHidden="1" w:uiPriority="39" w:unhideWhenUsed="1"/>
-    <w:lsdException w:name="Normal Indent" w:semiHidden="1" w:unhideWhenUsed="1"/>
-    <w:lsdException w:name="footnote text" w:semiHidden="1" w:unhideWhenUsed="1"/>
-    <w:lsdException w:name="annotation text" w:semiHidden="1" w:unhideWhenUsed="1"/>
-    <w:lsdException w:name="header" w:semiHidden="1" w:unhideWhenUsed="1"/>
-    <w:lsdException w:name="footer" w:semiHidden="1" w:unhideWhenUsed="1"/>
-    <w:lsdException w:name="index heading" w:semiHidden="1" w:unhideWhenUsed="1"/>
-    <w:lsdException w:name="caption" w:semiHidden="1" w:uiPriority="35" w:unhideWhenUsed="1" w:qFormat="1"/>
-    <w:lsdException w:name="table of figures" w:semiHidden="1" w:unhideWhenUsed="1"/>
-    <w:lsdException w:name="envelope address" w:semiHidden="1" w:unhideWhenUsed="1"/>
-    <w:lsdException w:name="envelope return" w:semiHidden="1" w:unhideWhenUsed="1"/>
-    <w:lsdException w:name="footnote reference" w:semiHidden="1" w:unhideWhenUsed="1"/>
-    <w:lsdException w:name="annotation reference" w:semiHidden="1" w:unhideWhenUsed="1"/>
-    <w:lsdException w:name="line number" w:semiHidden="1" w:unhideWhenUsed="1"/>
-    <w:lsdException w:name="page number" w:semiHidden="1" w:unhideWhenUsed="1"/>
-    <w:lsdException w:name="endnote reference" w:semiHidden="1" w:unhideWhenUsed="1"/>
-    <w:lsdException w:name="endnote text" w:semiHidden="1" w:unhideWhenUsed="1"/>
-    <w:lsdException w:name="table of authorities" w:semiHidden="1" w:unhideWhenUsed="1"/>
-    <w:lsdException w:name="macro" w:semiHidden="1" w:unhideWhenUsed="1"/>
-    <w:lsdException w:name="toa heading" w:semiHidden="1" w:unhideWhenUsed="1"/>
-    <w:lsdException w:name="List" w:semiHidden="1" w:unhideWhenUsed="1"/>
-    <w:lsdException w:name="List Bullet" w:semiHidden="1" w:unhideWhenUsed="1"/>
-    <w:lsdException w:name="List Number" w:semiHidden="1" w:unhideWhenUsed="1"/>
-    <w:lsdException w:name="List 2" w:semiHidden="1" w:unhideWhenUsed="1"/>
-    <w:lsdException w:name="List 3" w:semiHidden="1" w:unhideWhenUsed="1"/>
-    <w:lsdException w:name="List 4" w:semiHidden="1" w:unhideWhenUsed="1"/>
-    <w:lsdException w:name="List 5" w:semiHidden="1" w:unhideWhenUsed="1"/>
-    <w:lsdException w:name="List Bullet 2" w:semiHidden="1" w:unhideWhenUsed="1"/>
-    <w:lsdException w:name="List Bullet 3" w:semiHidden="1" w:unhideWhenUsed="1"/>
-    <w:lsdException w:name="List Bullet 4" w:semiHidden="1" w:unhideWhenUsed="1"/>
-    <w:lsdException w:name="List Bullet 5" w:semiHidden="1" w:unhideWhenUsed="1"/>
-    <w:lsdException w:name="List Number 2" w:semiHidden="1" w:unhideWhenUsed="1"/>
-    <w:lsdException w:name="List Number 3" w:semiHidden="1" w:unhideWhenUsed="1"/>
-    <w:lsdException w:name="List Number 4" w:semiHidden="1" w:unhideWhenUsed="1"/>
-    <w:lsdException w:name="List Number 5" w:semiHidden="1" w:unhideWhenUsed="1"/>
-    <w:lsdException w:name="Title" w:uiPriority="10" w:qFormat="1"/>
-    <w:lsdException w:name="Closing" w:semiHidden="1" w:unhideWhenUsed="1"/>
-    <w:lsdException w:name="Signature" w:semiHidden="1" w:unhideWhenUsed="1"/>
-    <w:lsdException w:name="Default Paragraph Font" w:semiHidden="1" w:uiPriority="1" w:unhideWhenUsed="1"/>
-    <w:lsdException w:name="Body Text" w:semiHidden="1" w:unhideWhenUsed="1"/>
-    <w:lsdException w:name="Body Text Indent" w:semiHidden="1" w:unhideWhenUsed="1"/>
-    <w:lsdException w:name="List Continue" w:semiHidden="1" w:unhideWhenUsed="1"/>
-    <w:lsdException w:name="List Continue 2" w:semiHidden="1" w:unhideWhenUsed="1"/>
-    <w:lsdException w:name="List Continue 3" w:semiHidden="1" w:unhideWhenUsed="1"/>
-    <w:lsdException w:name="List Continue 4" w:semiHidden="1" w:unhideWhenUsed="1"/>
-    <w:lsdException w:name="List Continue 5" w:semiHidden="1" w:unhideWhenUsed="1"/>
-    <w:lsdException w:name="Message Header" w:semiHidden="1" w:unhideWhenUsed="1"/>
-    <w:lsdException w:name="Subtitle" w:uiPriority="11" w:qFormat="1"/>
-    <w:lsdException w:name="Salutation" w:semiHidden="1" w:unhideWhenUsed="1"/>
-    <w:lsdException w:name="Date" w:semiHidden="1" w:unhideWhenUsed="1"/>
-    <w:lsdException w:name="Body Text First Indent" w:semiHidden="1" w:unhideWhenUsed="1"/>
-    <w:lsdException w:name="Body Text First Indent 2" w:semiHidden="1" w:unhideWhenUsed="1"/>
-    <w:lsdException w:name="Note Heading" w:semiHidden="1" w:unhideWhenUsed="1"/>
-    <w:lsdException w:name="Body Text 2" w:semiHidden="1" w:unhideWhenUsed="1"/>
-    <w:lsdException w:name="Body Text 3" w:semiHidden="1" w:unhideWhenUsed="1"/>
-    <w:lsdException w:name="Body Text Indent 2" w:semiHidden="1" w:unhideWhenUsed="1"/>
-    <w:lsdException w:name="Body Text Indent 3" w:semiHidden="1" w:unhideWhenUsed="1"/>
-    <w:lsdException w:name="Block Text" w:semiHidden="1" w:unhideWhenUsed="1"/>
-    <w:lsdException w:name="Hyperlink" w:semiHidden="1" w:unhideWhenUsed="1"/>
-    <w:lsdException w:name="FollowedHyperlink" w:semiHidden="1" w:unhideWhenUsed="1"/>
-    <w:lsdException w:name="Strong" w:uiPriority="22" w:qFormat="1"/>
-    <w:lsdException w:name="Emphasis" w:uiPriority="20" w:qFormat="1"/>
-    <w:lsdException w:name="Document Map" w:semiHidden="1" w:unhideWhenUsed="1"/>
-    <w:lsdException w:name="Plain Text" w:semiHidden="1" w:unhideWhenUsed="1"/>
-    <w:lsdException w:name="E-mail Signature" w:semiHidden="1" w:unhideWhenUsed="1"/>
-    <w:lsdException w:name="HTML Top of Form" w:semiHidden="1" w:unhideWhenUsed="1"/>
-    <w:lsdException w:name="HTML Bottom of Form" w:semiHidden="1" w:unhideWhenUsed="1"/>
-    <w:lsdException w:name="Normal (Web)" w:semiHidden="1" w:unhideWhenUsed="1"/>
-    <w:lsdException w:name="HTML Acronym" w:semiHidden="1" w:unhideWhenUsed="1"/>
-    <w:lsdException w:name="HTML Address" w:semiHidden="1" w:unhideWhenUsed="1"/>
-    <w:lsdException w:name="HTML Cite" w:semiHidden="1" w:unhideWhenUsed="1"/>
-    <w:lsdException w:name="HTML Code" w:semiHidden="1" w:unhideWhenUsed="1"/>
-    <w:lsdException w:name="HTML Definition" w:semiHidden="1" w:unhideWhenUsed="1"/>
-    <w:lsdException w:name="HTML Keyboard" w:semiHidden="1" w:unhideWhenUsed="1"/>
-    <w:lsdException w:name="HTML Preformatted" w:semiHidden="1" w:unhideWhenUsed="1"/>
-    <w:lsdException w:name="HTML Sample" w:semiHidden="1" w:unhideWhenUsed="1"/>
-    <w:lsdException w:name="HTML Typewriter" w:semiHidden="1" w:unhideWhenUsed="1"/>
-    <w:lsdException w:name="HTML Variable" w:semiHidden="1" w:unhideWhenUsed="1"/>
-    <w:lsdException w:name="Normal Table" w:semiHidden="1" w:unhideWhenUsed="1"/>
-    <w:lsdException w:name="annotation subject" w:semiHidden="1" w:unhideWhenUsed="1"/>
-    <w:lsdException w:name="No List" w:semiHidden="1" w:unhideWhenUsed="1"/>
-    <w:lsdException w:name="Outline List 1" w:semiHidden="1" w:unhideWhenUsed="1"/>
-    <w:lsdException w:name="Outline List 2" w:semiHidden="1" w:unhideWhenUsed="1"/>
-    <w:lsdException w:name="Outline List 3" w:semiHidden="1" w:unhideWhenUsed="1"/>
-    <w:lsdException w:name="Table Simple 1" w:semiHidden="1" w:unhideWhenUsed="1"/>
-    <w:lsdException w:name="Table Simple 2" w:semiHidden="1" w:unhideWhenUsed="1"/>
-    <w:lsdException w:name="Table Simple 3" w:semiHidden="1" w:unhideWhenUsed="1"/>
-    <w:lsdException w:name="Table Classic 1" w:semiHidden="1" w:unhideWhenUsed="1"/>
-    <w:lsdException w:name="Table Classic 2" w:semiHidden="1" w:unhideWhenUsed="1"/>
-    <w:lsdException w:name="Table Classic 3" w:semiHidden="1" w:unhideWhenUsed="1"/>
-    <w:lsdException w:name="Table Classic 4" w:semiHidden="1" w:unhideWhenUsed="1"/>
-    <w:lsdException w:name="Table Colorful 1" w:semiHidden="1" w:unhideWhenUsed="1"/>
-    <w:lsdException w:name="Table Colorful 2" w:semiHidden="1" w:unhideWhenUsed="1"/>
-    <w:lsdException w:name="Table Colorful 3" w:semiHidden="1" w:unhideWhenUsed="1"/>
-    <w:lsdException w:name="Table Columns 1" w:semiHidden="1" w:unhideWhenUsed="1"/>
-    <w:lsdException w:name="Table Columns 2" w:semiHidden="1" w:unhideWhenUsed="1"/>
-    <w:lsdException w:name="Table Columns 3" w:semiHidden="1" w:unhideWhenUsed="1"/>
-    <w:lsdException w:name="Table Columns 4" w:semiHidden="1" w:unhideWhenUsed="1"/>
-    <w:lsdException w:name="Table Columns 5" w:semiHidden="1" w:unhideWhenUsed="1"/>
-    <w:lsdException w:name="Table Grid 1" w:semiHidden="1" w:unhideWhenUsed="1"/>
-    <w:lsdException w:name="Table Grid 2" w:semiHidden="1" w:unhideWhenUsed="1"/>
-    <w:lsdException w:name="Table Grid 3" w:semiHidden="1" w:unhideWhenUsed="1"/>
-    <w:lsdException w:name="Table Grid 4" w:semiHidden="1" w:unhideWhenUsed="1"/>
-    <w:lsdException w:name="Table Grid 5" w:semiHidden="1" w:unhideWhenUsed="1"/>
-    <w:lsdException w:name="Table Grid 6" w:semiHidden="1" w:unhideWhenUsed="1"/>
-    <w:lsdException w:name="Table Grid 7" w:semiHidden="1" w:unhideWhenUsed="1"/>
-    <w:lsdException w:name="Table Grid 8" w:semiHidden="1" w:unhideWhenUsed="1"/>
-    <w:lsdException w:name="Table List 1" w:semiHidden="1" w:unhideWhenUsed="1"/>
-    <w:lsdException w:name="Table List 2" w:semiHidden="1" w:unhideWhenUsed="1"/>
-    <w:lsdException w:name="Table List 3" w:semiHidden="1" w:unhideWhenUsed="1"/>
-    <w:lsdException w:name="Table List 4" w:semiHidden="1" w:unhideWhenUsed="1"/>
-    <w:lsdException w:name="Table List 5" w:semiHidden="1" w:unhideWhenUsed="1"/>
-    <w:lsdException w:name="Table List 6" w:semiHidden="1" w:unhideWhenUsed="1"/>
-    <w:lsdException w:name="Table List 7" w:semiHidden="1" w:unhideWhenUsed="1"/>
-    <w:lsdException w:name="Table List 8" w:semiHidden="1" w:unhideWhenUsed="1"/>
-    <w:lsdException w:name="Table 3D effects 1" w:semiHidden="1" w:unhideWhenUsed="1"/>
-    <w:lsdException w:name="Table 3D effects 2" w:semiHidden="1" w:unhideWhenUsed="1"/>
-    <w:lsdException w:name="Table 3D effects 3" w:semiHidden="1" w:unhideWhenUsed="1"/>
-    <w:lsdException w:name="Table Contemporary" w:semiHidden="1" w:unhideWhenUsed="1"/>
-    <w:lsdException w:name="Table Elegant" w:semiHidden="1" w:unhideWhenUsed="1"/>
-    <w:lsdException w:name="Table Professional" w:semiHidden="1" w:unhideWhenUsed="1"/>
-    <w:lsdException w:name="Table Subtle 1" w:semiHidden="1" w:unhideWhenUsed="1"/>
-    <w:lsdException w:name="Table Subtle 2" w:semiHidden="1" w:unhideWhenUsed="1"/>
-    <w:lsdException w:name="Table Web 1" w:semiHidden="1" w:unhideWhenUsed="1"/>
-    <w:lsdException w:name="Table Web 2" w:semiHidden="1" w:unhideWhenUsed="1"/>
-    <w:lsdException w:name="Table Web 3" w:semiHidden="1" w:unhideWhenUsed="1"/>
-    <w:lsdException w:name="Balloon Text" w:semiHidden="1" w:unhideWhenUsed="1"/>
-    <w:lsdException w:name="Table Grid" w:uiPriority="39"/>
-    <w:lsdException w:name="Table Theme" w:semiHidden="1" w:unhideWhenUsed="1"/>
-    <w:lsdException w:name="Placeholder Text" w:semiHidden="1"/>
-    <w:lsdException w:name="No Spacing" w:uiPriority="1" w:qFormat="1"/>
-    <w:lsdException w:name="Light Shading" w:uiPriority="60"/>
-    <w:lsdException w:name="Light List" w:uiPriority="61"/>
-    <w:lsdException w:name="Light Grid" w:uiPriority="62"/>
-    <w:lsdException w:name="Medium Shading 1" w:uiPriority="63"/>
-    <w:lsdException w:name="Medium Shading 2" w:uiPriority="64"/>
-    <w:lsdException w:name="Medium List 1" w:uiPriority="65"/>
-    <w:lsdException w:name="Medium List 2" w:uiPriority="66"/>
-    <w:lsdException w:name="Medium Grid 1" w:uiPriority="67"/>
-    <w:lsdException w:name="Medium Grid 2" w:uiPriority="68"/>
-    <w:lsdException w:name="Medium Grid 3" w:uiPriority="69"/>
-    <w:lsdException w:name="Dark List" w:uiPriority="70"/>
-    <w:lsdException w:name="Colorful Shading" w:uiPriority="71"/>
-    <w:lsdException w:name="Colorful List" w:uiPriority="72"/>
-    <w:lsdException w:name="Colorful Grid" w:uiPriority="73"/>
-    <w:lsdException w:name="Light Shading Accent 1" w:uiPriority="60"/>
-    <w:lsdException w:name="Light List Accent 1" w:uiPriority="61"/>
-    <w:lsdException w:name="Light Grid Accent 1" w:uiPriority="62"/>
-    <w:lsdException w:name="Medium Shading 1 Accent 1" w:uiPriority="63"/>
-    <w:lsdException w:name="Medium Shading 2 Accent 1" w:uiPriority="64"/>
-    <w:lsdException w:name="Medium List 1 Accent 1" w:uiPriority="65"/>
-    <w:lsdException w:name="Revision" w:semiHidden="1"/>
-    <w:lsdException w:name="List Paragraph" w:uiPriority="34" w:qFormat="1"/>
-    <w:lsdException w:name="Quote" w:uiPriority="29" w:qFormat="1"/>
-    <w:lsdException w:name="Intense Quote" w:uiPriority="30" w:qFormat="1"/>
-    <w:lsdException w:name="Medium List 2 Accent 1" w:uiPriority="66"/>
-    <w:lsdException w:name="Medium Grid 1 Accent 1" w:uiPriority="67"/>
-    <w:lsdException w:name="Medium Grid 2 Accent 1" w:uiPriority="68"/>
-    <w:lsdException w:name="Medium Grid 3 Accent 1" w:uiPriority="69"/>
-    <w:lsdException w:name="Dark List Accent 1" w:uiPriority="70"/>
-    <w:lsdException w:name="Colorful Shading Accent 1" w:uiPriority="71"/>
-    <w:lsdException w:name="Colorful List Accent 1" w:uiPriority="72"/>
-    <w:lsdException w:name="Colorful Grid Accent 1" w:uiPriority="73"/>
-    <w:lsdException w:name="Light Shading Accent 2" w:uiPriority="60"/>
-    <w:lsdException w:name="Light List Accent 2" w:uiPriority="61"/>
-    <w:lsdException w:name="Light Grid Accent 2" w:uiPriority="62"/>
-    <w:lsdException w:name="Medium Shading 1 Accent 2" w:uiPriority="63"/>
-    <w:lsdException w:name="Medium Shading 2 Accent 2" w:uiPriority="64"/>
-    <w:lsdException w:name="Medium List 1 Accent 2" w:uiPriority="65"/>
-    <w:lsdException w:name="Medium List 2 Accent 2" w:uiPriority="66"/>
-    <w:lsdException w:name="Medium Grid 1 Accent 2" w:uiPriority="67"/>
-    <w:lsdException w:name="Medium Grid 2 Accent 2" w:uiPriority="68"/>
-    <w:lsdException w:name="Medium Grid 3 Accent 2" w:uiPriority="69"/>
-    <w:lsdException w:name="Dark List Accent 2" w:uiPriority="70"/>
-    <w:lsdException w:name="Colorful Shading Accent 2" w:uiPriority="71"/>
-    <w:lsdException w:name="Colorful List Accent 2" w:uiPriority="72"/>
-    <w:lsdException w:name="Colorful Grid Accent 2" w:uiPriority="73"/>
-    <w:lsdException w:name="Light Shading Accent 3" w:uiPriority="60"/>
-    <w:lsdException w:name="Light List Accent 3" w:uiPriority="61"/>
-    <w:lsdException w:name="Light Grid Accent 3" w:uiPriority="62"/>
-    <w:lsdException w:name="Medium Shading 1 Accent 3" w:uiPriority="63"/>
-    <w:lsdException w:name="Medium Shading 2 Accent 3" w:uiPriority="64"/>
-    <w:lsdException w:name="Medium List 1 Accent 3" w:uiPriority="65"/>
-    <w:lsdException w:name="Medium List 2 Accent 3" w:uiPriority="66"/>
-    <w:lsdException w:name="Medium Grid 1 Accent 3" w:uiPriority="67"/>
-    <w:lsdException w:name="Medium Grid 2 Accent 3" w:uiPriority="68"/>
-    <w:lsdException w:name="Medium Grid 3 Accent 3" w:uiPriority="69"/>
-    <w:lsdException w:name="Dark List Accent 3" w:uiPriority="70"/>
-    <w:lsdException w:name="Colorful Shading Accent 3" w:uiPriority="71"/>
-    <w:lsdException w:name="Colorful List Accent 3" w:uiPriority="72"/>
-    <w:lsdException w:name="Colorful Grid Accent 3" w:uiPriority="73"/>
-    <w:lsdException w:name="Light Shading Accent 4" w:uiPriority="60"/>
-    <w:lsdException w:name="Light List Accent 4" w:uiPriority="61"/>
-    <w:lsdException w:name="Light Grid Accent 4" w:uiPriority="62"/>
-    <w:lsdException w:name="Medium Shading 1 Accent 4" w:uiPriority="63"/>
-    <w:lsdException w:name="Medium Shading 2 Accent 4" w:uiPriority="64"/>
-    <w:lsdException w:name="Medium List 1 Accent 4" w:uiPriority="65"/>
-    <w:lsdException w:name="Medium List 2 Accent 4" w:uiPriority="66"/>
-    <w:lsdException w:name="Medium Grid 1 Accent 4" w:uiPriority="67"/>
-    <w:lsdException w:name="Medium Grid 2 Accent 4" w:uiPriority="68"/>
-    <w:lsdException w:name="Medium Grid 3 Accent 4" w:uiPriority="69"/>
-    <w:lsdException w:name="Dark List Accent 4" w:uiPriority="70"/>
-    <w:lsdException w:name="Colorful Shading Accent 4" w:uiPriority="71"/>
-    <w:lsdException w:name="Colorful List Accent 4" w:uiPriority="72"/>
-    <w:lsdException w:name="Colorful Grid Accent 4" w:uiPriority="73"/>
-    <w:lsdException w:name="Light Shading Accent 5" w:uiPriority="60"/>
-    <w:lsdException w:name="Light List Accent 5" w:uiPriority="61"/>
-    <w:lsdException w:name="Light Grid Accent 5" w:uiPriority="62"/>
-    <w:lsdException w:name="Medium Shading 1 Accent 5" w:uiPriority="63"/>
-    <w:lsdException w:name="Medium Shading 2 Accent 5" w:uiPriority="64"/>
-    <w:lsdException w:name="Medium List 1 Accent 5" w:uiPriority="65"/>
-    <w:lsdException w:name="Medium List 2 Accent 5" w:uiPriority="66"/>
-    <w:lsdException w:name="Medium Grid 1 Accent 5" w:uiPriority="67"/>
-    <w:lsdException w:name="Medium Grid 2 Accent 5" w:uiPriority="68"/>
-    <w:lsdException w:name="Medium Grid 3 Accent 5" w:uiPriority="69"/>
-    <w:lsdException w:name="Dark List Accent 5" w:uiPriority="70"/>
-    <w:lsdException w:name="Colorful Shading Accent 5" w:uiPriority="71"/>
-    <w:lsdException w:name="Colorful List Accent 5" w:uiPriority="72"/>
-    <w:lsdException w:name="Colorful Grid Accent 5" w:uiPriority="73"/>
-    <w:lsdException w:name="Light Shading Accent 6" w:uiPriority="60"/>
-    <w:lsdException w:name="Light List Accent 6" w:uiPriority="61"/>
-    <w:lsdException w:name="Light Grid Accent 6" w:uiPriority="62"/>
-    <w:lsdException w:name="Medium Shading 1 Accent 6" w:uiPriority="63"/>
-    <w:lsdException w:name="Medium Shading 2 Accent 6" w:uiPriority="64"/>
-    <w:lsdException w:name="Medium List 1 Accent 6" w:uiPriority="65"/>
-    <w:lsdException w:name="Medium List 2 Accent 6" w:uiPriority="66"/>
-    <w:lsdException w:name="Medium Grid 1 Accent 6" w:uiPriority="67"/>
-    <w:lsdException w:name="Medium Grid 2 Accent 6" w:uiPriority="68"/>
-    <w:lsdException w:name="Medium Grid 3 Accent 6" w:uiPriority="69"/>
-    <w:lsdException w:name="Dark List Accent 6" w:uiPriority="70"/>
-    <w:lsdException w:name="Colorful Shading Accent 6" w:uiPriority="71"/>
-    <w:lsdException w:name="Colorful List Accent 6" w:uiPriority="72"/>
-    <w:lsdException w:name="Colorful Grid Accent 6" w:uiPriority="73"/>
-    <w:lsdException w:name="Subtle Emphasis" w:uiPriority="19" w:qFormat="1"/>
-    <w:lsdException w:name="Intense Emphasis" w:uiPriority="21" w:qFormat="1"/>
-    <w:lsdException w:name="Subtle Reference" w:uiPriority="31" w:qFormat="1"/>
-    <w:lsdException w:name="Intense Reference" w:uiPriority="32" w:qFormat="1"/>
-    <w:lsdException w:name="Book Title" w:uiPriority="33" w:qFormat="1"/>
-    <w:lsdException w:name="Bibliography" w:semiHidden="1" w:uiPriority="37" w:unhideWhenUsed="1"/>
-    <w:lsdException w:name="TOC Heading" w:semiHidden="1" w:uiPriority="39" w:unhideWhenUsed="1" w:qFormat="1"/>
-    <w:lsdException w:name="Plain Table 1" w:uiPriority="41"/>
-    <w:lsdException w:name="Plain Table 2" w:uiPriority="42"/>
-    <w:lsdException w:name="Plain Table 3" w:uiPriority="43"/>
-    <w:lsdException w:name="Plain Table 4" w:uiPriority="44"/>
-    <w:lsdException w:name="Plain Table 5" w:uiPriority="45"/>
-    <w:lsdException w:name="Grid Table Light" w:uiPriority="40"/>
-    <w:lsdException w:name="Grid Table 1 Light" w:uiPriority="46"/>
-    <w:lsdException w:name="Grid Table 2" w:uiPriority="47"/>
-    <w:lsdException w:name="Grid Table 3" w:uiPriority="48"/>
-    <w:lsdException w:name="Grid Table 4" w:uiPriority="49"/>
-    <w:lsdException w:name="Grid Table 5 Dark" w:uiPriority="50"/>
-    <w:lsdException w:name="Grid Table 6 Colorful" w:uiPriority="51"/>
-    <w:lsdException w:name="Grid Table 7 Colorful" w:uiPriority="52"/>
-    <w:lsdException w:name="Grid Table 1 Light Accent 1" w:uiPriority="46"/>
-    <w:lsdException w:name="Grid Table 2 Accent 1" w:uiPriority="47"/>
-    <w:lsdException w:name="Grid Table 3 Accent 1" w:uiPriority="48"/>
-    <w:lsdException w:name="Grid Table 4 Accent 1" w:uiPriority="49"/>
-    <w:lsdException w:name="Grid Table 5 Dark Accent 1" w:uiPriority="50"/>
-    <w:lsdException w:name="Grid Table 6 Colorful Accent 1" w:uiPriority="51"/>
-    <w:lsdException w:name="Grid Table 7 Colorful Accent 1" w:uiPriority="52"/>
-    <w:lsdException w:name="Grid Table 1 Light Accent 2" w:uiPriority="46"/>
-    <w:lsdException w:name="Grid Table 2 Accent 2" w:uiPriority="47"/>
-    <w:lsdException w:name="Grid Table 3 Accent 2" w:uiPriority="48"/>
-    <w:lsdException w:name="Grid Table 4 Accent 2" w:uiPriority="49"/>
-    <w:lsdException w:name="Grid Table 5 Dark Accent 2" w:uiPriority="50"/>
-    <w:lsdException w:name="Grid Table 6 Colorful Accent 2" w:uiPriority="51"/>
-    <w:lsdException w:name="Grid Table 7 Colorful Accent 2" w:uiPriority="52"/>
-    <w:lsdException w:name="Grid Table 1 Light Accent 3" w:uiPriority="46"/>
-    <w:lsdException w:name="Grid Table 2 Accent 3" w:uiPriority="47"/>
-    <w:lsdException w:name="Grid Table 3 Accent 3" w:uiPriority="48"/>
-    <w:lsdException w:name="Grid Table 4 Accent 3" w:uiPriority="49"/>
-    <w:lsdException w:name="Grid Table 5 Dark Accent 3" w:uiPriority="50"/>
-    <w:lsdException w:name="Grid Table 6 Colorful Accent 3" w:uiPriority="51"/>
-    <w:lsdException w:name="Grid Table 7 Colorful Accent 3" w:uiPriority="52"/>
-    <w:lsdException w:name="Grid Table 1 Light Accent 4" w:uiPriority="46"/>
-    <w:lsdException w:name="Grid Table 2 Accent 4" w:uiPriority="47"/>
-    <w:lsdException w:name="Grid Table 3 Accent 4" w:uiPriority="48"/>
-    <w:lsdException w:name="Grid Table 4 Accent 4" w:uiPriority="49"/>
-    <w:lsdException w:name="Grid Table 5 Dark Accent 4" w:uiPriority="50"/>
-    <w:lsdException w:name="Grid Table 6 Colorful Accent 4" w:uiPriority="51"/>
-    <w:lsdException w:name="Grid Table 7 Colorful Accent 4" w:uiPriority="52"/>
-    <w:lsdException w:name="Grid Table 1 Light Accent 5" w:uiPriority="46"/>
-    <w:lsdException w:name="Grid Table 2 Accent 5" w:uiPriority="47"/>
-    <w:lsdException w:name="Grid Table 3 Accent 5" w:uiPriority="48"/>
-    <w:lsdException w:name="Grid Table 4 Accent 5" w:uiPriority="49"/>
-    <w:lsdException w:name="Grid Table 5 Dark Accent 5" w:uiPriority="50"/>
-    <w:lsdException w:name="Grid Table 6 Colorful Accent 5" w:uiPriority="51"/>
-    <w:lsdException w:name="Grid Table 7 Colorful Accent 5" w:uiPriority="52"/>
-    <w:lsdException w:name="Grid Table 1 Light Accent 6" w:uiPriority="46"/>
-    <w:lsdException w:name="Grid Table 2 Accent 6" w:uiPriority="47"/>
-    <w:lsdException w:name="Grid Table 3 Accent 6" w:uiPriority="48"/>
-    <w:lsdException w:name="Grid Table 4 Accent 6" w:uiPriority="49"/>
-    <w:lsdException w:name="Grid Table 5 Dark Accent 6" w:uiPriority="50"/>
-    <w:lsdException w:name="Grid Table 6 Colorful Accent 6" w:uiPriority="51"/>
-    <w:lsdException w:name="Grid Table 7 Colorful Accent 6" w:uiPriority="52"/>
-    <w:lsdException w:name="List Table 1 Light" w:uiPriority="46"/>
-    <w:lsdException w:name="List Table 2" w:uiPriority="47"/>
-    <w:lsdException w:name="List Table 3" w:uiPriority="48"/>
-    <w:lsdException w:name="List Table 4" w:uiPriority="49"/>
-    <w:lsdException w:name="List Table 5 Dark" w:uiPriority="50"/>
-    <w:lsdException w:name="List Table 6 Colorful" w:uiPriority="51"/>
-    <w:lsdException w:name="List Table 7 Colorful" w:uiPriority="52"/>
-    <w:lsdException w:name="List Table 1 Light Accent 1" w:uiPriority="46"/>
-    <w:lsdException w:name="List Table 2 Accent 1" w:uiPriority="47"/>
-    <w:lsdException w:name="List Table 3 Accent 1" w:uiPriority="48"/>
-    <w:lsdException w:name="List Table 4 Accent 1" w:uiPriority="49"/>
-    <w:lsdException w:name="List Table 5 Dark Accent 1" w:uiPriority="50"/>
-    <w:lsdException w:name="List Table 6 Colorful Accent 1" w:uiPriority="51"/>
-    <w:lsdException w:name="List Table 7 Colorful Accent 1" w:uiPriority="52"/>
-    <w:lsdException w:name="List Table 1 Light Accent 2" w:uiPriority="46"/>
-    <w:lsdException w:name="List Table 2 Accent 2" w:uiPriority="47"/>
-    <w:lsdException w:name="List Table 3 Accent 2" w:uiPriority="48"/>
-    <w:lsdException w:name="List Table 4 Accent 2" w:uiPriority="49"/>
-    <w:lsdException w:name="List Table 5 Dark Accent 2" w:uiPriority="50"/>
-    <w:lsdException w:name="List Table 6 Colorful Accent 2" w:uiPriority="51"/>
-    <w:lsdException w:name="List Table 7 Colorful Accent 2" w:uiPriority="52"/>
-    <w:lsdException w:name="List Table 1 Light Accent 3" w:uiPriority="46"/>
-    <w:lsdException w:name="List Table 2 Accent 3" w:uiPriority="47"/>
-    <w:lsdException w:name="List Table 3 Accent 3" w:uiPriority="48"/>
-    <w:lsdException w:name="List Table 4 Accent 3" w:uiPriority="49"/>
-    <w:lsdException w:name="List Table 5 Dark Accent 3" w:uiPriority="50"/>
-    <w:lsdException w:name="List Table 6 Colorful Accent 3" w:uiPriority="51"/>
-    <w:lsdException w:name="List Table 7 Colorful Accent 3" w:uiPriority="52"/>
-    <w:lsdException w:name="List Table 1 Light Accent 4" w:uiPriority="46"/>
-    <w:lsdException w:name="List Table 2 Accent 4" w:uiPriority="47"/>
-    <w:lsdException w:name="List Table 3 Accent 4" w:uiPriority="48"/>
-    <w:lsdException w:name="List Table 4 Accent 4" w:uiPriority="49"/>
-    <w:lsdException w:name="List Table 5 Dark Accent 4" w:uiPriority="50"/>
-    <w:lsdException w:name="List Table 6 Colorful Accent 4" w:uiPriority="51"/>
-    <w:lsdException w:name="List Table 7 Colorful Accent 4" w:uiPriority="52"/>
-    <w:lsdException w:name="List Table 1 Light Accent 5" w:uiPriority="46"/>
-    <w:lsdException w:name="List Table 2 Accent 5" w:uiPriority="47"/>
-    <w:lsdException w:name="List Table 3 Accent 5" w:uiPriority="48"/>
-    <w:lsdException w:name="List Table 4 Accent 5" w:uiPriority="49"/>
-    <w:lsdException w:name="List Table 5 Dark Accent 5" w:uiPriority="50"/>
-    <w:lsdException w:name="List Table 6 Colorful Accent 5" w:uiPriority="51"/>
-    <w:lsdException w:name="List Table 7 Colorful Accent 5" w:uiPriority="52"/>
-    <w:lsdException w:name="List Table 1 Light Accent 6" w:uiPriority="46"/>
-    <w:lsdException w:name="List Table 2 Accent 6" w:uiPriority="47"/>
-    <w:lsdException w:name="List Table 3 Accent 6" w:uiPriority="48"/>
-    <w:lsdException w:name="List Table 4 Accent 6" w:uiPriority="49"/>
-    <w:lsdException w:name="List Table 5 Dark Accent 6" w:uiPriority="50"/>
-    <w:lsdException w:name="List Table 6 Colorful Accent 6" w:uiPriority="51"/>
-    <w:lsdException w:name="List Table 7 Colorful Accent 6" w:uiPriority="52"/>
-    <w:lsdException w:name="Mention" w:semiHidden="1" w:unhideWhenUsed="1"/>
-    <w:lsdException w:name="Smart Hyperlink" w:semiHidden="1" w:unhideWhenUsed="1"/>
-    <w:lsdException w:name="Hashtag" w:semiHidden="1" w:unhideWhenUsed="1"/>
-    <w:lsdException w:name="Unresolved Mention" w:semiHidden="1" w:unhideWhenUsed="1"/>
-  </w:latentStyles>
-  <w:style w:type="paragraph" w:default="1" w:styleId="Normal">
-    <w:name w:val="Normal"/>
-    <w:qFormat/>
-    <w:pPr>
-      <w:bidi/>
-    </w:pPr>
-  </w:style>
-  <w:style w:type="character" w:default="1" w:styleId="DefaultParagraphFont">
-    <w:name w:val="Default Paragraph Font"/>
-    <w:uiPriority w:val="1"/>
-    <w:semiHidden/>
-    <w:unhideWhenUsed/>
-  </w:style>
-  <w:style w:type="table" w:default="1" w:styleId="TableNormal">
-    <w:name w:val="Normal Table"/>
-    <w:uiPriority w:val="99"/>
-    <w:semiHidden/>
-    <w:unhideWhenUsed/>
-    <w:tblPr>
-      <w:tblInd w:w="0" w:type="dxa"/>
-      <w:tblCellMar>
-        <w:top w:w="0" w:type="dxa"/>
-        <w:left w:w="108" w:type="dxa"/>
-        <w:bottom w:w="0" w:type="dxa"/>
-        <w:right w:w="108" w:type="dxa"/>
-      </w:tblCellMar>
-    </w:tblPr>
-  </w:style>
-  <w:style w:type="numbering" w:default="1" w:styleId="NoList">
-    <w:name w:val="No List"/>
-    <w:uiPriority w:val="99"/>
-    <w:semiHidden/>
-    <w:unhideWhenUsed/>
-  </w:style>
-  <w:style w:type="character" w:styleId="PlaceholderText">
-    <w:name w:val="Placeholder Text"/>
-    <w:basedOn w:val="DefaultParagraphFont"/>
-    <w:uiPriority w:val="99"/>
-    <w:semiHidden/>
-    <w:rsid w:val="00A36534"/>
-    <w:rPr>
-      <w:color w:val="808080"/>
-    </w:rPr>
-  </w:style>
-</w:styles>
-</file>
-
-<file path=word/glossary/webSettings.xml><?xml version="1.0" encoding="utf-8"?>
-<w:webSettings xmlns:mc="http://schemas.openxmlformats.org/markup-compatibility/2006" xmlns:r="http://schemas.openxmlformats.org/officeDocument/2006/relationships" xmlns:w="http://schemas.openxmlformats.org/wordprocessingml/2006/main" xmlns:w14="http://schemas.microsoft.com/office/word/2010/wordml" xmlns:w15="http://schemas.microsoft.com/office/word/2012/wordml" xmlns:w16cid="http://schemas.microsoft.com/office/word/2016/wordml/cid" xmlns:w16se="http://schemas.microsoft.com/office/word/2015/wordml/symex" mc:Ignorable="w14 w15 w16se w16cid">
-  <w:optimizeForBrowser/>
-  <w:allowPNG/>
-</w:webSettings>
-</file>
-
 <file path=word/theme/theme1.xml><?xml version="1.0" encoding="utf-8"?>
 <a:theme xmlns:a="http://schemas.openxmlformats.org/drawingml/2006/main" name="Office Theme">
   <a:themeElements>
@@ -17479,7 +16950,7 @@
 </file>
 
 <file path=customXml/itemProps1.xml><?xml version="1.0" encoding="utf-8"?>
-<ds:datastoreItem xmlns:ds="http://schemas.openxmlformats.org/officeDocument/2006/customXml" ds:itemID="{6E7687C5-D329-467F-9B07-2C60C16009D7}">
+<ds:datastoreItem xmlns:ds="http://schemas.openxmlformats.org/officeDocument/2006/customXml" ds:itemID="{8F151500-DD14-4E96-925B-7616075C83A5}">
   <ds:schemaRefs>
     <ds:schemaRef ds:uri="http://schemas.openxmlformats.org/officeDocument/2006/bibliography"/>
   </ds:schemaRefs>

</xml_diff>

<commit_message>
Added grpah to pdf. Finished
</commit_message>
<xml_diff>
--- a/Ex 2 theoretical.docx
+++ b/Ex 2 theoretical.docx
@@ -15825,7 +15825,12 @@
       <w:bookmarkStart w:id="1" w:name="_Toc511063269"/>
       <w:r>
         <w:lastRenderedPageBreak/>
-        <w:t>Practical Part – Graph</w:t>
+        <w:t>Practical Pa</w:t>
+      </w:r>
+      <w:bookmarkStart w:id="2" w:name="_GoBack"/>
+      <w:bookmarkEnd w:id="2"/>
+      <w:r>
+        <w:t>rt – Graph</w:t>
       </w:r>
       <w:bookmarkEnd w:id="1"/>
     </w:p>
@@ -15833,8 +15838,6 @@
       <w:pPr>
         <w:bidi w:val="0"/>
       </w:pPr>
-      <w:bookmarkStart w:id="2" w:name="_GoBack"/>
-      <w:bookmarkEnd w:id="2"/>
     </w:p>
     <w:p>
       <w:pPr>
@@ -15845,10 +15848,10 @@
           <w:noProof/>
         </w:rPr>
         <w:drawing>
-          <wp:inline distT="0" distB="0" distL="0" distR="0" wp14:anchorId="377E1EBA" wp14:editId="4E6A3ACA">
-            <wp:extent cx="4925695" cy="3689985"/>
-            <wp:effectExtent l="0" t="0" r="8255" b="5715"/>
-            <wp:docPr id="2" name="Picture 2"/>
+          <wp:inline distT="0" distB="0" distL="0" distR="0" wp14:anchorId="01CCBBAE" wp14:editId="3C618748">
+            <wp:extent cx="5377543" cy="4009092"/>
+            <wp:effectExtent l="0" t="0" r="0" b="0"/>
+            <wp:docPr id="1" name="Picture 1"/>
             <wp:cNvGraphicFramePr>
               <a:graphicFrameLocks xmlns:a="http://schemas.openxmlformats.org/drawingml/2006/main" noChangeAspect="1"/>
             </wp:cNvGraphicFramePr>
@@ -15861,23 +15864,21 @@
                       <a:picLocks noChangeAspect="1" noChangeArrowheads="1"/>
                     </pic:cNvPicPr>
                   </pic:nvPicPr>
-                  <pic:blipFill>
-                    <a:blip r:embed="rId6">
+                  <pic:blipFill rotWithShape="1">
+                    <a:blip r:embed="rId6" cstate="print">
                       <a:extLst>
                         <a:ext uri="{28A0092B-C50C-407E-A947-70E740481C1C}">
                           <a14:useLocalDpi xmlns:a14="http://schemas.microsoft.com/office/drawing/2010/main" val="0"/>
                         </a:ext>
                       </a:extLst>
                     </a:blip>
-                    <a:srcRect/>
-                    <a:stretch>
-                      <a:fillRect/>
-                    </a:stretch>
+                    <a:srcRect l="16326" t="10296" r="17430" b="1832"/>
+                    <a:stretch/>
                   </pic:blipFill>
                   <pic:spPr bwMode="auto">
                     <a:xfrm>
                       <a:off x="0" y="0"/>
-                      <a:ext cx="4925695" cy="3689985"/>
+                      <a:ext cx="5412313" cy="4035014"/>
                     </a:xfrm>
                     <a:prstGeom prst="rect">
                       <a:avLst/>
@@ -15886,6 +15887,11 @@
                     <a:ln>
                       <a:noFill/>
                     </a:ln>
+                    <a:extLst>
+                      <a:ext uri="{53640926-AAD7-44D8-BBD7-CCE9431645EC}">
+                        <a14:shadowObscured xmlns:a14="http://schemas.microsoft.com/office/drawing/2010/main"/>
+                      </a:ext>
+                    </a:extLst>
                   </pic:spPr>
                 </pic:pic>
               </a:graphicData>
@@ -16950,7 +16956,7 @@
 </file>
 
 <file path=customXml/itemProps1.xml><?xml version="1.0" encoding="utf-8"?>
-<ds:datastoreItem xmlns:ds="http://schemas.openxmlformats.org/officeDocument/2006/customXml" ds:itemID="{8F151500-DD14-4E96-925B-7616075C83A5}">
+<ds:datastoreItem xmlns:ds="http://schemas.openxmlformats.org/officeDocument/2006/customXml" ds:itemID="{D4CA31DA-F435-4A38-8DA8-C5CCEEF28F44}">
   <ds:schemaRefs>
     <ds:schemaRef ds:uri="http://schemas.openxmlformats.org/officeDocument/2006/bibliography"/>
   </ds:schemaRefs>

</xml_diff>